<commit_message>
Updated factors affecting equillibrium
</commit_message>
<xml_diff>
--- a/chemistry/Reaction rate/factors affecting chemical equilibrium.docx
+++ b/chemistry/Reaction rate/factors affecting chemical equilibrium.docx
@@ -257,7 +257,15 @@
           <w:sz w:val="24"/>
           <w:szCs w:val="24"/>
         </w:rPr>
-        <w:t xml:space="preserve">To begin we need to understand the term </w:t>
+        <w:t>To begi</w:t>
+      </w:r>
+      <w:r>
+        <w:rPr>
+          <w:rFonts w:ascii="Arial" w:hAnsi="Arial" w:cs="Arial"/>
+          <w:sz w:val="24"/>
+          <w:szCs w:val="24"/>
+        </w:rPr>
+        <w:t xml:space="preserve">n, we need to understand what </w:t>
       </w:r>
       <w:r>
         <w:rPr>
@@ -274,7 +282,52 @@
           <w:sz w:val="24"/>
           <w:szCs w:val="24"/>
         </w:rPr>
+        <w:t xml:space="preserve"> </w:t>
+      </w:r>
+      <w:r>
+        <w:rPr>
+          <w:rFonts w:ascii="Arial" w:hAnsi="Arial" w:cs="Arial"/>
+          <w:sz w:val="24"/>
+          <w:szCs w:val="24"/>
+        </w:rPr>
+        <w:t xml:space="preserve">is and state </w:t>
+      </w:r>
+      <w:r>
+        <w:rPr>
+          <w:rFonts w:ascii="Arial" w:hAnsi="Arial" w:cs="Arial"/>
+          <w:sz w:val="24"/>
+          <w:szCs w:val="24"/>
+          <w:u w:val="single"/>
+        </w:rPr>
+        <w:t>Le Chatelier’s principle</w:t>
+      </w:r>
+      <w:r>
+        <w:rPr>
+          <w:rFonts w:ascii="Arial" w:hAnsi="Arial" w:cs="Arial"/>
+          <w:sz w:val="24"/>
+          <w:szCs w:val="24"/>
+        </w:rPr>
         <w:t>.</w:t>
+      </w:r>
+    </w:p>
+    <w:p>
+      <w:pPr>
+        <w:rPr>
+          <w:rFonts w:ascii="Arial" w:hAnsi="Arial" w:cs="Arial"/>
+          <w:sz w:val="28"/>
+          <w:szCs w:val="28"/>
+          <w:u w:val="single"/>
+        </w:rPr>
+      </w:pPr>
+      <w:r>
+        <w:rPr>
+          <w:rFonts w:ascii="Arial" w:hAnsi="Arial" w:cs="Arial"/>
+          <w:bCs/>
+          <w:sz w:val="28"/>
+          <w:szCs w:val="28"/>
+          <w:u w:val="single"/>
+        </w:rPr>
+        <w:t>Equilibrium position</w:t>
       </w:r>
     </w:p>
     <w:p>
@@ -755,173 +808,15 @@
           <w:u w:val="single"/>
         </w:rPr>
       </w:pPr>
-      <w:r>
+    </w:p>
+    <w:p>
+      <w:pPr>
         <w:rPr>
           <w:rFonts w:ascii="Arial" w:hAnsi="Arial" w:cs="Arial"/>
           <w:sz w:val="28"/>
           <w:szCs w:val="28"/>
           <w:u w:val="single"/>
         </w:rPr>
-        <w:t>Effect of changing pressure.</w:t>
-      </w:r>
-    </w:p>
-    <w:p>
-      <w:pPr>
-        <w:rPr>
-          <w:rFonts w:ascii="Arial" w:hAnsi="Arial" w:cs="Arial"/>
-          <w:sz w:val="24"/>
-          <w:szCs w:val="24"/>
-        </w:rPr>
-      </w:pPr>
-      <w:r>
-        <w:rPr>
-          <w:rFonts w:ascii="Arial" w:hAnsi="Arial" w:cs="Arial"/>
-          <w:sz w:val="24"/>
-          <w:szCs w:val="24"/>
-        </w:rPr>
-        <w:t>Pressure only affects equilibrium in reactions involving gases.</w:t>
-      </w:r>
-    </w:p>
-    <w:p>
-      <w:pPr>
-        <w:rPr>
-          <w:rFonts w:ascii="Arial" w:hAnsi="Arial" w:cs="Arial"/>
-          <w:sz w:val="24"/>
-          <w:szCs w:val="24"/>
-        </w:rPr>
-      </w:pPr>
-      <w:r>
-        <w:rPr>
-          <w:rFonts w:ascii="Arial" w:hAnsi="Arial" w:cs="Arial"/>
-          <w:sz w:val="24"/>
-          <w:szCs w:val="24"/>
-        </w:rPr>
-        <w:t>Pressure</w:t>
-      </w:r>
-      <w:r>
-        <w:rPr>
-          <w:rFonts w:ascii="Arial" w:hAnsi="Arial" w:cs="Arial"/>
-          <w:sz w:val="24"/>
-          <w:szCs w:val="24"/>
-        </w:rPr>
-        <w:t xml:space="preserve"> is caused by collision of the gas particles with the walls of the reaction vessel. The more the number of molecules present, the higher the number of collisions and hence the higher the pressure.</w:t>
-      </w:r>
-    </w:p>
-    <w:p>
-      <w:pPr>
-        <w:rPr>
-          <w:rFonts w:ascii="Arial" w:hAnsi="Arial" w:cs="Arial"/>
-          <w:sz w:val="24"/>
-          <w:szCs w:val="24"/>
-        </w:rPr>
-      </w:pPr>
-      <w:r>
-        <w:rPr>
-          <w:rFonts w:ascii="Arial" w:hAnsi="Arial" w:cs="Arial"/>
-          <w:sz w:val="24"/>
-          <w:szCs w:val="24"/>
-        </w:rPr>
-        <w:lastRenderedPageBreak/>
-        <w:t>If the pressure of a gaseous reaction mixture is changed the equilibrium will shift to oppose that change (Le Chatelier’s principle).</w:t>
-      </w:r>
-    </w:p>
-    <w:p>
-      <w:pPr>
-        <w:numPr>
-          <w:ilvl w:val="0"/>
-          <w:numId w:val="5"/>
-        </w:numPr>
-        <w:rPr>
-          <w:rFonts w:ascii="Arial" w:hAnsi="Arial" w:cs="Arial"/>
-          <w:sz w:val="24"/>
-          <w:szCs w:val="24"/>
-        </w:rPr>
-      </w:pPr>
-      <w:r>
-        <w:rPr>
-          <w:rFonts w:ascii="Arial" w:hAnsi="Arial" w:cs="Arial"/>
-          <w:sz w:val="24"/>
-          <w:szCs w:val="24"/>
-        </w:rPr>
-        <w:t>If the pressure is increased the equilibrium will shift to favour</w:t>
-      </w:r>
-      <w:r>
-        <w:rPr>
-          <w:rFonts w:ascii="Arial" w:hAnsi="Arial" w:cs="Arial"/>
-          <w:sz w:val="24"/>
-          <w:szCs w:val="24"/>
-        </w:rPr>
-        <w:t xml:space="preserve"> the direction that has fewer molecules (lowers the pressure)</w:t>
-      </w:r>
-    </w:p>
-    <w:p>
-      <w:pPr>
-        <w:numPr>
-          <w:ilvl w:val="0"/>
-          <w:numId w:val="5"/>
-        </w:numPr>
-        <w:rPr>
-          <w:rFonts w:ascii="Arial" w:hAnsi="Arial" w:cs="Arial"/>
-          <w:sz w:val="24"/>
-          <w:szCs w:val="24"/>
-        </w:rPr>
-      </w:pPr>
-      <w:r>
-        <w:rPr>
-          <w:rFonts w:ascii="Arial" w:hAnsi="Arial" w:cs="Arial"/>
-          <w:sz w:val="24"/>
-          <w:szCs w:val="24"/>
-        </w:rPr>
-        <w:t xml:space="preserve">If the pressure is decreased the equilibrium will shift to favour </w:t>
-      </w:r>
-      <w:r>
-        <w:rPr>
-          <w:rFonts w:ascii="Arial" w:hAnsi="Arial" w:cs="Arial"/>
-          <w:sz w:val="24"/>
-          <w:szCs w:val="24"/>
-        </w:rPr>
-        <w:t>the direction that has more molecules. (</w:t>
-      </w:r>
-      <w:r>
-        <w:rPr>
-          <w:rFonts w:ascii="Arial" w:hAnsi="Arial" w:cs="Arial"/>
-          <w:sz w:val="24"/>
-          <w:szCs w:val="24"/>
-        </w:rPr>
-        <w:t>increase</w:t>
-      </w:r>
-      <w:r>
-        <w:rPr>
-          <w:rFonts w:ascii="Arial" w:hAnsi="Arial" w:cs="Arial"/>
-          <w:sz w:val="24"/>
-          <w:szCs w:val="24"/>
-        </w:rPr>
-        <w:t>s the</w:t>
-      </w:r>
-      <w:r>
-        <w:rPr>
-          <w:rFonts w:ascii="Arial" w:hAnsi="Arial" w:cs="Arial"/>
-          <w:sz w:val="24"/>
-          <w:szCs w:val="24"/>
-        </w:rPr>
-        <w:t xml:space="preserve"> pressure</w:t>
-      </w:r>
-      <w:r>
-        <w:rPr>
-          <w:rFonts w:ascii="Arial" w:hAnsi="Arial" w:cs="Arial"/>
-          <w:sz w:val="24"/>
-          <w:szCs w:val="24"/>
-        </w:rPr>
-        <w:t>)</w:t>
-      </w:r>
-    </w:p>
-    <w:p>
-      <w:pPr>
-        <w:rPr>
-          <w:rFonts w:ascii="Arial" w:hAnsi="Arial" w:cs="Arial"/>
-          <w:sz w:val="24"/>
-          <w:szCs w:val="24"/>
-        </w:rPr>
       </w:pPr>
     </w:p>
     <w:p>
@@ -940,176 +835,86 @@
           <w:szCs w:val="28"/>
           <w:u w:val="single"/>
         </w:rPr>
-        <w:t>Example</w:t>
-      </w:r>
-      <w:r>
+        <w:lastRenderedPageBreak/>
+        <w:t>Effect of changing pressure.</w:t>
+      </w:r>
+    </w:p>
+    <w:p>
+      <w:pPr>
+        <w:rPr>
+          <w:rFonts w:ascii="Arial" w:hAnsi="Arial" w:cs="Arial"/>
+          <w:sz w:val="24"/>
+          <w:szCs w:val="24"/>
+        </w:rPr>
+      </w:pPr>
+      <w:r>
+        <w:rPr>
+          <w:rFonts w:ascii="Arial" w:hAnsi="Arial" w:cs="Arial"/>
+          <w:sz w:val="24"/>
+          <w:szCs w:val="24"/>
+        </w:rPr>
+        <w:t>Pressure only affects equilibrium in reactions involving gases.</w:t>
+      </w:r>
+    </w:p>
+    <w:p>
+      <w:pPr>
+        <w:rPr>
+          <w:rFonts w:ascii="Arial" w:hAnsi="Arial" w:cs="Arial"/>
+          <w:sz w:val="24"/>
+          <w:szCs w:val="24"/>
+        </w:rPr>
+      </w:pPr>
+      <w:r>
+        <w:rPr>
+          <w:rFonts w:ascii="Arial" w:hAnsi="Arial" w:cs="Arial"/>
+          <w:sz w:val="24"/>
+          <w:szCs w:val="24"/>
+        </w:rPr>
+        <w:t>Pressure</w:t>
+      </w:r>
+      <w:r>
+        <w:rPr>
+          <w:rFonts w:ascii="Arial" w:hAnsi="Arial" w:cs="Arial"/>
+          <w:sz w:val="24"/>
+          <w:szCs w:val="24"/>
+        </w:rPr>
+        <w:t xml:space="preserve"> is caused by collision of the gas particles with the walls of the reaction vessel. The more the number of molecules present, the higher the number of collisions and hence the higher the pressure.</w:t>
+      </w:r>
+    </w:p>
+    <w:p>
+      <w:pPr>
+        <w:rPr>
+          <w:rFonts w:ascii="Arial" w:hAnsi="Arial" w:cs="Arial"/>
+          <w:sz w:val="24"/>
+          <w:szCs w:val="24"/>
+        </w:rPr>
+      </w:pPr>
+      <w:r>
+        <w:rPr>
+          <w:rFonts w:ascii="Arial" w:hAnsi="Arial" w:cs="Arial"/>
+          <w:sz w:val="24"/>
+          <w:szCs w:val="24"/>
+        </w:rPr>
+        <w:t>If the pressure of a gaseous reaction mixture is changed the equilibrium will shift to oppose that change (Le Chatelier’s principle).</w:t>
+      </w:r>
+    </w:p>
+    <w:p>
+      <w:pPr>
         <w:rPr>
           <w:rFonts w:ascii="Arial" w:hAnsi="Arial" w:cs="Arial"/>
           <w:sz w:val="28"/>
           <w:szCs w:val="28"/>
           <w:u w:val="single"/>
         </w:rPr>
-        <w:t xml:space="preserve"> 1</w:t>
-      </w:r>
-    </w:p>
-    <w:p>
-      <w:pPr>
-        <w:rPr>
-          <w:rFonts w:ascii="Arial" w:hAnsi="Arial" w:cs="Arial"/>
-          <w:sz w:val="24"/>
-          <w:szCs w:val="24"/>
-        </w:rPr>
-      </w:pPr>
-      <w:r>
-        <w:rPr>
-          <w:rFonts w:ascii="Arial" w:hAnsi="Arial" w:cs="Arial"/>
-          <w:sz w:val="24"/>
-          <w:szCs w:val="24"/>
-        </w:rPr>
-        <w:t>Consider the following reaction involving gases.</w:t>
-      </w:r>
-    </w:p>
-    <w:p>
-      <w:pPr>
-        <w:ind w:left="360"/>
-        <w:rPr>
-          <w:rFonts w:ascii="Arial" w:hAnsi="Arial" w:cs="Arial"/>
-          <w:sz w:val="24"/>
-          <w:szCs w:val="24"/>
-        </w:rPr>
-      </w:pPr>
-      <w:r>
-        <w:rPr>
-          <w:rFonts w:ascii="Arial" w:hAnsi="Arial" w:cs="Arial"/>
-          <w:noProof/>
-          <w:sz w:val="24"/>
-          <w:szCs w:val="24"/>
-          <w:lang w:val="en-US"/>
-        </w:rPr>
-        <w:drawing>
-          <wp:inline distT="0" distB="0" distL="0" distR="0" wp14:anchorId="34C36544" wp14:editId="215796C5">
-            <wp:extent cx="3362325" cy="556539"/>
-            <wp:effectExtent l="0" t="0" r="0" b="0"/>
-            <wp:docPr id="3" name="Picture 2"/>
-            <wp:cNvGraphicFramePr>
-              <a:graphicFrameLocks xmlns:a="http://schemas.openxmlformats.org/drawingml/2006/main" noChangeAspect="1"/>
-            </wp:cNvGraphicFramePr>
-            <a:graphic xmlns:a="http://schemas.openxmlformats.org/drawingml/2006/main">
-              <a:graphicData uri="http://schemas.openxmlformats.org/drawingml/2006/picture">
-                <pic:pic xmlns:pic="http://schemas.openxmlformats.org/drawingml/2006/picture">
-                  <pic:nvPicPr>
-                    <pic:cNvPr id="3" name="Picture 2"/>
-                    <pic:cNvPicPr>
-                      <a:picLocks noChangeAspect="1"/>
-                    </pic:cNvPicPr>
-                  </pic:nvPicPr>
-                  <pic:blipFill>
-                    <a:blip r:embed="rId9"/>
-                    <a:stretch>
-                      <a:fillRect/>
-                    </a:stretch>
-                  </pic:blipFill>
-                  <pic:spPr>
-                    <a:xfrm>
-                      <a:off x="0" y="0"/>
-                      <a:ext cx="3555278" cy="588477"/>
-                    </a:xfrm>
-                    <a:prstGeom prst="rect">
-                      <a:avLst/>
-                    </a:prstGeom>
-                  </pic:spPr>
-                </pic:pic>
-              </a:graphicData>
-            </a:graphic>
-          </wp:inline>
-        </w:drawing>
-      </w:r>
-    </w:p>
-    <w:p>
-      <w:pPr>
-        <w:rPr>
-          <w:rFonts w:ascii="Arial" w:hAnsi="Arial" w:cs="Arial"/>
-          <w:sz w:val="24"/>
-          <w:szCs w:val="24"/>
-        </w:rPr>
-      </w:pPr>
-      <w:r>
-        <w:rPr>
-          <w:rFonts w:ascii="Arial" w:hAnsi="Arial" w:cs="Arial"/>
-          <w:sz w:val="24"/>
-          <w:szCs w:val="24"/>
-        </w:rPr>
-        <w:t xml:space="preserve">The left-hand side has higher pressure </w:t>
-      </w:r>
-      <w:r>
-        <w:rPr>
-          <w:rFonts w:ascii="Arial" w:hAnsi="Arial" w:cs="Arial"/>
-          <w:i/>
-          <w:sz w:val="24"/>
-          <w:szCs w:val="24"/>
-        </w:rPr>
-        <w:t>(2+1=3 molecules)</w:t>
-      </w:r>
-      <w:r>
-        <w:rPr>
-          <w:rFonts w:ascii="Arial" w:hAnsi="Arial" w:cs="Arial"/>
-          <w:sz w:val="24"/>
-          <w:szCs w:val="24"/>
-        </w:rPr>
-        <w:t xml:space="preserve"> than the right side </w:t>
-      </w:r>
-      <w:r>
-        <w:rPr>
-          <w:rFonts w:ascii="Arial" w:hAnsi="Arial" w:cs="Arial"/>
-          <w:i/>
-          <w:sz w:val="24"/>
-          <w:szCs w:val="24"/>
-        </w:rPr>
-        <w:t>(2 molecules)</w:t>
-      </w:r>
-      <w:r>
-        <w:rPr>
-          <w:rFonts w:ascii="Arial" w:hAnsi="Arial" w:cs="Arial"/>
-          <w:sz w:val="24"/>
-          <w:szCs w:val="24"/>
-        </w:rPr>
-        <w:t>.</w:t>
-      </w:r>
-    </w:p>
-    <w:p>
-      <w:pPr>
-        <w:rPr>
-          <w:rFonts w:ascii="Arial" w:hAnsi="Arial" w:cs="Arial"/>
-          <w:sz w:val="24"/>
-          <w:szCs w:val="24"/>
-        </w:rPr>
-      </w:pPr>
-      <w:r>
-        <w:rPr>
-          <w:rFonts w:ascii="Arial" w:hAnsi="Arial" w:cs="Arial"/>
-          <w:sz w:val="24"/>
-          <w:szCs w:val="24"/>
-        </w:rPr>
-        <w:t>Applying pressure will favour the forward reaction since it reduces the pressure. A decrease in pressure favours the direction of reaction that forms more molecules.</w:t>
-      </w:r>
-    </w:p>
-    <w:p>
-      <w:pPr>
+      </w:pPr>
+      <w:r>
         <w:rPr>
           <w:rFonts w:ascii="Arial" w:hAnsi="Arial" w:cs="Arial"/>
           <w:sz w:val="28"/>
           <w:szCs w:val="28"/>
           <w:u w:val="single"/>
         </w:rPr>
-      </w:pPr>
-      <w:r>
-        <w:rPr>
-          <w:rFonts w:ascii="Arial" w:hAnsi="Arial" w:cs="Arial"/>
-          <w:sz w:val="28"/>
-          <w:szCs w:val="28"/>
-          <w:u w:val="single"/>
-        </w:rPr>
-        <w:t>Example 2</w:t>
+        <w:t>Experiment to illustrate effect of change in pressure</w:t>
       </w:r>
     </w:p>
     <w:p>
@@ -1176,7 +981,7 @@
           <w:lang w:val="en-US"/>
         </w:rPr>
         <w:drawing>
-          <wp:inline distT="0" distB="0" distL="0" distR="0" wp14:anchorId="1BD4A82D" wp14:editId="265FDBCC">
+          <wp:inline distT="0" distB="0" distL="0" distR="0" wp14:anchorId="380510A2" wp14:editId="355BE29B">
             <wp:extent cx="3756368" cy="809625"/>
             <wp:effectExtent l="0" t="0" r="0" b="0"/>
             <wp:docPr id="1" name="Picture 1"/>
@@ -1193,7 +998,7 @@
                     </pic:cNvPicPr>
                   </pic:nvPicPr>
                   <pic:blipFill>
-                    <a:blip r:embed="rId10" cstate="print">
+                    <a:blip r:embed="rId9" cstate="print">
                       <a:extLst>
                         <a:ext uri="{28A0092B-C50C-407E-A947-70E740481C1C}">
                           <a14:useLocalDpi xmlns:a14="http://schemas.microsoft.com/office/drawing/2010/main" val="0"/>
@@ -1266,9 +1071,9 @@
           <w:lang w:val="en-US"/>
         </w:rPr>
         <w:drawing>
-          <wp:inline distT="0" distB="0" distL="0" distR="0" wp14:anchorId="08805ED7" wp14:editId="393F803F">
-            <wp:extent cx="3303905" cy="1800016"/>
-            <wp:effectExtent l="0" t="0" r="0" b="0"/>
+          <wp:inline distT="0" distB="0" distL="0" distR="0" wp14:anchorId="2111204A" wp14:editId="2ACFDC40">
+            <wp:extent cx="3671432" cy="2000250"/>
+            <wp:effectExtent l="0" t="0" r="5715" b="0"/>
             <wp:docPr id="2" name="Picture 2" descr="C:\Users\Elvis\Desktop\Quick Fox\Web project\miritinisecondary\chemistry\Reaction rate\images\equilibrium pressure.png"/>
             <wp:cNvGraphicFramePr>
               <a:graphicFrameLocks xmlns:a="http://schemas.openxmlformats.org/drawingml/2006/main" noChangeAspect="1"/>
@@ -1283,11 +1088,11 @@
                     </pic:cNvPicPr>
                   </pic:nvPicPr>
                   <pic:blipFill>
-                    <a:blip r:embed="rId11" cstate="print">
+                    <a:blip r:embed="rId10" cstate="print">
                       <a:extLst>
                         <a:ext uri="{BEBA8EAE-BF5A-486C-A8C5-ECC9F3942E4B}">
                           <a14:imgProps xmlns:a14="http://schemas.microsoft.com/office/drawing/2010/main">
-                            <a14:imgLayer r:embed="rId12">
+                            <a14:imgLayer r:embed="rId11">
                               <a14:imgEffect>
                                 <a14:sharpenSoften amount="57000"/>
                               </a14:imgEffect>
@@ -1307,7 +1112,7 @@
                   <pic:spPr bwMode="auto">
                     <a:xfrm>
                       <a:off x="0" y="0"/>
-                      <a:ext cx="3347112" cy="1823556"/>
+                      <a:ext cx="3726100" cy="2030034"/>
                     </a:xfrm>
                     <a:prstGeom prst="rect">
                       <a:avLst/>
@@ -1385,6 +1190,56 @@
         <w:rPr>
           <w:rFonts w:ascii="Arial" w:hAnsi="Arial" w:cs="Arial"/>
         </w:rPr>
+        <w:t xml:space="preserve"> </w:t>
+      </w:r>
+      <w:r>
+        <w:rPr>
+          <w:rFonts w:ascii="Arial" w:hAnsi="Arial" w:cs="Arial"/>
+          <w:i/>
+        </w:rPr>
+        <w:t>(1 molecule</w:t>
+      </w:r>
+      <w:r>
+        <w:rPr>
+          <w:rFonts w:ascii="Arial" w:hAnsi="Arial" w:cs="Arial"/>
+          <w:i/>
+        </w:rPr>
+        <w:t xml:space="preserve"> of N</w:t>
+      </w:r>
+      <w:r>
+        <w:rPr>
+          <w:rFonts w:ascii="Arial" w:hAnsi="Arial" w:cs="Arial"/>
+          <w:i/>
+          <w:vertAlign w:val="subscript"/>
+        </w:rPr>
+        <w:t>2</w:t>
+      </w:r>
+      <w:r>
+        <w:rPr>
+          <w:rFonts w:ascii="Arial" w:hAnsi="Arial" w:cs="Arial"/>
+          <w:i/>
+        </w:rPr>
+        <w:t>O</w:t>
+      </w:r>
+      <w:r>
+        <w:rPr>
+          <w:rFonts w:ascii="Arial" w:hAnsi="Arial" w:cs="Arial"/>
+          <w:i/>
+          <w:vertAlign w:val="subscript"/>
+        </w:rPr>
+        <w:t>2</w:t>
+      </w:r>
+      <w:r>
+        <w:rPr>
+          <w:rFonts w:ascii="Arial" w:hAnsi="Arial" w:cs="Arial"/>
+          <w:i/>
+        </w:rPr>
+        <w:t xml:space="preserve"> in the right hand side)</w:t>
+      </w:r>
+      <w:r>
+        <w:rPr>
+          <w:rFonts w:ascii="Arial" w:hAnsi="Arial" w:cs="Arial"/>
+        </w:rPr>
         <w:t>.</w:t>
       </w:r>
     </w:p>
@@ -1403,7 +1258,6 @@
         <w:rPr>
           <w:rFonts w:ascii="Arial" w:hAnsi="Arial" w:cs="Arial"/>
         </w:rPr>
-        <w:lastRenderedPageBreak/>
         <w:t xml:space="preserve">When the piston is withdrawn slowly, the contents of the syringe </w:t>
       </w:r>
       <w:r>
@@ -1452,48 +1306,153 @@
         </w:rPr>
         <w:t>.</w:t>
       </w:r>
+      <w:r>
+        <w:rPr>
+          <w:rFonts w:ascii="Arial" w:hAnsi="Arial" w:cs="Arial"/>
+          <w:i/>
+        </w:rPr>
+        <w:t xml:space="preserve"> </w:t>
+      </w:r>
+      <w:r>
+        <w:rPr>
+          <w:rFonts w:ascii="Arial" w:hAnsi="Arial" w:cs="Arial"/>
+          <w:i/>
+        </w:rPr>
+        <w:t>(2</w:t>
+      </w:r>
+      <w:r>
+        <w:rPr>
+          <w:rFonts w:ascii="Arial" w:hAnsi="Arial" w:cs="Arial"/>
+          <w:i/>
+        </w:rPr>
+        <w:t xml:space="preserve"> molecule</w:t>
+      </w:r>
+      <w:r>
+        <w:rPr>
+          <w:rFonts w:ascii="Arial" w:hAnsi="Arial" w:cs="Arial"/>
+          <w:i/>
+        </w:rPr>
+        <w:t>s of NO</w:t>
+      </w:r>
+      <w:r>
+        <w:rPr>
+          <w:rFonts w:ascii="Arial" w:hAnsi="Arial" w:cs="Arial"/>
+          <w:i/>
+          <w:vertAlign w:val="subscript"/>
+        </w:rPr>
+        <w:t>2</w:t>
+      </w:r>
+      <w:r>
+        <w:rPr>
+          <w:rFonts w:ascii="Arial" w:hAnsi="Arial" w:cs="Arial"/>
+          <w:i/>
+        </w:rPr>
+        <w:t xml:space="preserve"> in the left</w:t>
+      </w:r>
+      <w:r>
+        <w:rPr>
+          <w:rFonts w:ascii="Arial" w:hAnsi="Arial" w:cs="Arial"/>
+          <w:i/>
+        </w:rPr>
+        <w:t xml:space="preserve"> hand side</w:t>
+      </w:r>
+      <w:r>
+        <w:rPr>
+          <w:rFonts w:ascii="Arial" w:hAnsi="Arial" w:cs="Arial"/>
+          <w:i/>
+        </w:rPr>
+        <w:t xml:space="preserve"> of the equation</w:t>
+      </w:r>
+      <w:r>
+        <w:rPr>
+          <w:rFonts w:ascii="Arial" w:hAnsi="Arial" w:cs="Arial"/>
+          <w:i/>
+        </w:rPr>
+        <w:t>)</w:t>
+      </w:r>
+      <w:r>
+        <w:rPr>
+          <w:rFonts w:ascii="Arial" w:hAnsi="Arial" w:cs="Arial"/>
+        </w:rPr>
+        <w:t>.</w:t>
+      </w:r>
     </w:p>
     <w:p>
       <w:pPr>
         <w:pStyle w:val="ListParagraph"/>
+        <w:ind w:left="927"/>
+        <w:rPr>
+          <w:rFonts w:ascii="Arial" w:hAnsi="Arial" w:cs="Arial"/>
+        </w:rPr>
+      </w:pPr>
+    </w:p>
+    <w:p>
+      <w:pPr>
+        <w:rPr>
+          <w:rFonts w:ascii="Arial" w:hAnsi="Arial" w:cs="Arial"/>
+          <w:noProof/>
+          <w:sz w:val="28"/>
+          <w:szCs w:val="24"/>
+          <w:u w:val="single"/>
+          <w:lang w:eastAsia="en-GB"/>
+        </w:rPr>
+      </w:pPr>
+      <w:r>
+        <w:rPr>
+          <w:rFonts w:ascii="Arial" w:hAnsi="Arial" w:cs="Arial"/>
+          <w:noProof/>
+          <w:sz w:val="28"/>
+          <w:szCs w:val="24"/>
+          <w:u w:val="single"/>
+          <w:lang w:eastAsia="en-GB"/>
+        </w:rPr>
+        <w:t>Conclusion</w:t>
+      </w:r>
+    </w:p>
+    <w:p>
+      <w:pPr>
         <w:numPr>
           <w:ilvl w:val="0"/>
-          <w:numId w:val="8"/>
+          <w:numId w:val="5"/>
         </w:numPr>
         <w:rPr>
           <w:rFonts w:ascii="Arial" w:hAnsi="Arial" w:cs="Arial"/>
-          <w:i/>
-        </w:rPr>
-      </w:pPr>
-      <w:r>
-        <w:rPr>
-          <w:rFonts w:ascii="Arial" w:hAnsi="Arial" w:cs="Arial"/>
-          <w:i/>
-        </w:rPr>
-        <w:t>What if the number of molecules of reactants equal the number of molecules of product?</w:t>
-      </w:r>
-    </w:p>
-    <w:p>
-      <w:pPr>
-        <w:pStyle w:val="ListParagraph"/>
+          <w:sz w:val="24"/>
+          <w:szCs w:val="24"/>
+        </w:rPr>
+      </w:pPr>
+      <w:r>
+        <w:rPr>
+          <w:rFonts w:ascii="Arial" w:hAnsi="Arial" w:cs="Arial"/>
+          <w:sz w:val="24"/>
+          <w:szCs w:val="24"/>
+        </w:rPr>
+        <w:t>If the pressure is increased the equilibrium will shift to favour the direction that has fewer molecules (lowers the pressure)</w:t>
+      </w:r>
+    </w:p>
+    <w:p>
+      <w:pPr>
         <w:numPr>
           <w:ilvl w:val="0"/>
-          <w:numId w:val="8"/>
+          <w:numId w:val="5"/>
         </w:numPr>
         <w:rPr>
           <w:rFonts w:ascii="Arial" w:hAnsi="Arial" w:cs="Arial"/>
-        </w:rPr>
-      </w:pPr>
-      <w:r>
-        <w:rPr>
-          <w:rFonts w:ascii="Arial" w:hAnsi="Arial" w:cs="Arial"/>
-        </w:rPr>
-        <w:t>If the number of molecules of reactants equals number of molecules of products, a change in pressure does not have any effect on the equilibrium.</w:t>
-      </w:r>
-    </w:p>
-    <w:p>
-      <w:pPr>
-        <w:ind w:left="360"/>
+          <w:sz w:val="24"/>
+          <w:szCs w:val="24"/>
+        </w:rPr>
+      </w:pPr>
+      <w:r>
+        <w:rPr>
+          <w:rFonts w:ascii="Arial" w:hAnsi="Arial" w:cs="Arial"/>
+          <w:sz w:val="24"/>
+          <w:szCs w:val="24"/>
+        </w:rPr>
+        <w:t>If the pressure is decreased the equilibrium will shift to favour the direction that has more molecules. (increases the pressure)</w:t>
+      </w:r>
+    </w:p>
+    <w:p>
+      <w:pPr>
         <w:rPr>
           <w:rFonts w:ascii="Arial" w:hAnsi="Arial" w:cs="Arial"/>
           <w:sz w:val="28"/>
@@ -1508,7 +1467,8 @@
           <w:szCs w:val="28"/>
           <w:u w:val="single"/>
         </w:rPr>
-        <w:t>E</w:t>
+        <w:lastRenderedPageBreak/>
+        <w:t>Example</w:t>
       </w:r>
       <w:r>
         <w:rPr>
@@ -1517,16 +1477,195 @@
           <w:szCs w:val="28"/>
           <w:u w:val="single"/>
         </w:rPr>
-        <w:t>xample</w:t>
-      </w:r>
-      <w:r>
+        <w:t xml:space="preserve"> 1</w:t>
+      </w:r>
+    </w:p>
+    <w:p>
+      <w:pPr>
+        <w:rPr>
+          <w:rFonts w:ascii="Arial" w:hAnsi="Arial" w:cs="Arial"/>
+          <w:sz w:val="24"/>
+          <w:szCs w:val="24"/>
+        </w:rPr>
+      </w:pPr>
+      <w:r>
+        <w:rPr>
+          <w:rFonts w:ascii="Arial" w:hAnsi="Arial" w:cs="Arial"/>
+          <w:sz w:val="24"/>
+          <w:szCs w:val="24"/>
+        </w:rPr>
+        <w:t>Consider the following reaction involving gases.</w:t>
+      </w:r>
+    </w:p>
+    <w:p>
+      <w:pPr>
+        <w:ind w:left="360"/>
+        <w:rPr>
+          <w:rFonts w:ascii="Arial" w:hAnsi="Arial" w:cs="Arial"/>
+          <w:sz w:val="24"/>
+          <w:szCs w:val="24"/>
+        </w:rPr>
+      </w:pPr>
+      <w:r>
+        <w:rPr>
+          <w:rFonts w:ascii="Arial" w:hAnsi="Arial" w:cs="Arial"/>
+          <w:noProof/>
+          <w:sz w:val="24"/>
+          <w:szCs w:val="24"/>
+          <w:lang w:val="en-US"/>
+        </w:rPr>
+        <w:drawing>
+          <wp:inline distT="0" distB="0" distL="0" distR="0" wp14:anchorId="34C36544" wp14:editId="215796C5">
+            <wp:extent cx="3362325" cy="556539"/>
+            <wp:effectExtent l="0" t="0" r="0" b="0"/>
+            <wp:docPr id="3" name="Picture 2"/>
+            <wp:cNvGraphicFramePr>
+              <a:graphicFrameLocks xmlns:a="http://schemas.openxmlformats.org/drawingml/2006/main" noChangeAspect="1"/>
+            </wp:cNvGraphicFramePr>
+            <a:graphic xmlns:a="http://schemas.openxmlformats.org/drawingml/2006/main">
+              <a:graphicData uri="http://schemas.openxmlformats.org/drawingml/2006/picture">
+                <pic:pic xmlns:pic="http://schemas.openxmlformats.org/drawingml/2006/picture">
+                  <pic:nvPicPr>
+                    <pic:cNvPr id="3" name="Picture 2"/>
+                    <pic:cNvPicPr>
+                      <a:picLocks noChangeAspect="1"/>
+                    </pic:cNvPicPr>
+                  </pic:nvPicPr>
+                  <pic:blipFill>
+                    <a:blip r:embed="rId12"/>
+                    <a:stretch>
+                      <a:fillRect/>
+                    </a:stretch>
+                  </pic:blipFill>
+                  <pic:spPr>
+                    <a:xfrm>
+                      <a:off x="0" y="0"/>
+                      <a:ext cx="3555278" cy="588477"/>
+                    </a:xfrm>
+                    <a:prstGeom prst="rect">
+                      <a:avLst/>
+                    </a:prstGeom>
+                  </pic:spPr>
+                </pic:pic>
+              </a:graphicData>
+            </a:graphic>
+          </wp:inline>
+        </w:drawing>
+      </w:r>
+    </w:p>
+    <w:p>
+      <w:pPr>
+        <w:rPr>
+          <w:rFonts w:ascii="Arial" w:hAnsi="Arial" w:cs="Arial"/>
+          <w:sz w:val="24"/>
+          <w:szCs w:val="24"/>
+        </w:rPr>
+      </w:pPr>
+      <w:r>
+        <w:rPr>
+          <w:rFonts w:ascii="Arial" w:hAnsi="Arial" w:cs="Arial"/>
+          <w:sz w:val="24"/>
+          <w:szCs w:val="24"/>
+        </w:rPr>
+        <w:t xml:space="preserve">The left-hand side has higher pressure </w:t>
+      </w:r>
+      <w:r>
+        <w:rPr>
+          <w:rFonts w:ascii="Arial" w:hAnsi="Arial" w:cs="Arial"/>
+          <w:i/>
+          <w:sz w:val="24"/>
+          <w:szCs w:val="24"/>
+        </w:rPr>
+        <w:t>(2+1=3 molecules)</w:t>
+      </w:r>
+      <w:r>
+        <w:rPr>
+          <w:rFonts w:ascii="Arial" w:hAnsi="Arial" w:cs="Arial"/>
+          <w:sz w:val="24"/>
+          <w:szCs w:val="24"/>
+        </w:rPr>
+        <w:t xml:space="preserve"> than the right side </w:t>
+      </w:r>
+      <w:r>
+        <w:rPr>
+          <w:rFonts w:ascii="Arial" w:hAnsi="Arial" w:cs="Arial"/>
+          <w:i/>
+          <w:sz w:val="24"/>
+          <w:szCs w:val="24"/>
+        </w:rPr>
+        <w:t>(2 molecules)</w:t>
+      </w:r>
+      <w:r>
+        <w:rPr>
+          <w:rFonts w:ascii="Arial" w:hAnsi="Arial" w:cs="Arial"/>
+          <w:sz w:val="24"/>
+          <w:szCs w:val="24"/>
+        </w:rPr>
+        <w:t>.</w:t>
+      </w:r>
+    </w:p>
+    <w:p>
+      <w:pPr>
+        <w:rPr>
+          <w:rFonts w:ascii="Arial" w:hAnsi="Arial" w:cs="Arial"/>
+          <w:sz w:val="24"/>
+          <w:szCs w:val="24"/>
+        </w:rPr>
+      </w:pPr>
+      <w:r>
+        <w:rPr>
+          <w:rFonts w:ascii="Arial" w:hAnsi="Arial" w:cs="Arial"/>
+          <w:sz w:val="24"/>
+          <w:szCs w:val="24"/>
+        </w:rPr>
+        <w:t>Applying pressure will favour the forward reaction since it reduces the pressure. A decrease in pressure favours the direction of reaction that forms more molecules.</w:t>
+      </w:r>
+    </w:p>
+    <w:p>
+      <w:pPr>
         <w:rPr>
           <w:rFonts w:ascii="Arial" w:hAnsi="Arial" w:cs="Arial"/>
           <w:sz w:val="28"/>
           <w:szCs w:val="28"/>
           <w:u w:val="single"/>
         </w:rPr>
-        <w:t xml:space="preserve"> 3</w:t>
+      </w:pPr>
+    </w:p>
+    <w:p>
+      <w:pPr>
+        <w:rPr>
+          <w:rFonts w:ascii="Arial" w:hAnsi="Arial" w:cs="Arial"/>
+          <w:sz w:val="28"/>
+          <w:szCs w:val="28"/>
+          <w:u w:val="single"/>
+        </w:rPr>
+      </w:pPr>
+      <w:r>
+        <w:rPr>
+          <w:rFonts w:ascii="Arial" w:hAnsi="Arial" w:cs="Arial"/>
+          <w:sz w:val="28"/>
+          <w:szCs w:val="28"/>
+          <w:u w:val="single"/>
+        </w:rPr>
+        <w:t>E</w:t>
+      </w:r>
+      <w:r>
+        <w:rPr>
+          <w:rFonts w:ascii="Arial" w:hAnsi="Arial" w:cs="Arial"/>
+          <w:sz w:val="28"/>
+          <w:szCs w:val="28"/>
+          <w:u w:val="single"/>
+        </w:rPr>
+        <w:t>xample</w:t>
+      </w:r>
+      <w:r>
+        <w:rPr>
+          <w:rFonts w:ascii="Arial" w:hAnsi="Arial" w:cs="Arial"/>
+          <w:sz w:val="28"/>
+          <w:szCs w:val="28"/>
+          <w:u w:val="single"/>
+        </w:rPr>
+        <w:t xml:space="preserve"> 2</w:t>
       </w:r>
       <w:r>
         <w:rPr>
@@ -1616,7 +1755,37 @@
     </w:p>
     <w:p>
       <w:pPr>
-        <w:ind w:left="360"/>
+        <w:rPr>
+          <w:rFonts w:ascii="Arial" w:hAnsi="Arial" w:cs="Arial"/>
+          <w:sz w:val="24"/>
+        </w:rPr>
+      </w:pPr>
+      <w:r>
+        <w:rPr>
+          <w:rFonts w:ascii="Arial" w:hAnsi="Arial" w:cs="Arial"/>
+          <w:sz w:val="24"/>
+        </w:rPr>
+        <w:t xml:space="preserve">If the </w:t>
+      </w:r>
+      <w:r>
+        <w:rPr>
+          <w:rFonts w:ascii="Arial" w:hAnsi="Arial" w:cs="Arial"/>
+          <w:i/>
+          <w:sz w:val="24"/>
+          <w:u w:val="single"/>
+        </w:rPr>
+        <w:t>number of molecules of reactants equals number of molecules of products</w:t>
+      </w:r>
+      <w:r>
+        <w:rPr>
+          <w:rFonts w:ascii="Arial" w:hAnsi="Arial" w:cs="Arial"/>
+          <w:sz w:val="24"/>
+        </w:rPr>
+        <w:t>, a change in pressure does not have any effect on the equilibrium.</w:t>
+      </w:r>
+    </w:p>
+    <w:p>
+      <w:pPr>
         <w:rPr>
           <w:rFonts w:ascii="Arial" w:hAnsi="Arial" w:cs="Arial"/>
           <w:noProof/>
@@ -1648,7 +1817,6 @@
     </w:p>
     <w:p>
       <w:pPr>
-        <w:ind w:left="360"/>
         <w:rPr>
           <w:rFonts w:ascii="Arial" w:hAnsi="Arial" w:cs="Arial"/>
           <w:noProof/>
@@ -1672,7 +1840,6 @@
     </w:p>
     <w:p>
       <w:pPr>
-        <w:ind w:left="360"/>
         <w:rPr>
           <w:rFonts w:ascii="Arial" w:hAnsi="Arial" w:cs="Arial"/>
           <w:sz w:val="24"/>
@@ -1762,7 +1929,6 @@
     </w:p>
     <w:p>
       <w:pPr>
-        <w:ind w:left="360"/>
         <w:rPr>
           <w:rFonts w:ascii="Arial" w:hAnsi="Arial" w:cs="Arial"/>
           <w:sz w:val="24"/>
@@ -1777,6 +1943,87 @@
         </w:rPr>
         <w:t>Predict the effect of increasing the pressure</w:t>
       </w:r>
+    </w:p>
+    <w:p>
+      <w:pPr>
+        <w:rPr>
+          <w:rFonts w:ascii="Arial" w:hAnsi="Arial" w:cs="Arial"/>
+          <w:sz w:val="24"/>
+          <w:szCs w:val="24"/>
+        </w:rPr>
+      </w:pPr>
+    </w:p>
+    <w:p>
+      <w:pPr>
+        <w:rPr>
+          <w:rFonts w:ascii="Arial" w:hAnsi="Arial" w:cs="Arial"/>
+          <w:sz w:val="24"/>
+          <w:szCs w:val="24"/>
+        </w:rPr>
+      </w:pPr>
+    </w:p>
+    <w:p>
+      <w:pPr>
+        <w:rPr>
+          <w:rFonts w:ascii="Arial" w:hAnsi="Arial" w:cs="Arial"/>
+          <w:sz w:val="24"/>
+          <w:szCs w:val="24"/>
+        </w:rPr>
+      </w:pPr>
+    </w:p>
+    <w:p>
+      <w:pPr>
+        <w:rPr>
+          <w:rFonts w:ascii="Arial" w:hAnsi="Arial" w:cs="Arial"/>
+          <w:sz w:val="24"/>
+          <w:szCs w:val="24"/>
+        </w:rPr>
+      </w:pPr>
+    </w:p>
+    <w:p>
+      <w:pPr>
+        <w:rPr>
+          <w:rFonts w:ascii="Arial" w:hAnsi="Arial" w:cs="Arial"/>
+          <w:sz w:val="24"/>
+          <w:szCs w:val="24"/>
+        </w:rPr>
+      </w:pPr>
+    </w:p>
+    <w:p>
+      <w:pPr>
+        <w:rPr>
+          <w:rFonts w:ascii="Arial" w:hAnsi="Arial" w:cs="Arial"/>
+          <w:sz w:val="24"/>
+          <w:szCs w:val="24"/>
+        </w:rPr>
+      </w:pPr>
+    </w:p>
+    <w:p>
+      <w:pPr>
+        <w:rPr>
+          <w:rFonts w:ascii="Arial" w:hAnsi="Arial" w:cs="Arial"/>
+          <w:sz w:val="24"/>
+          <w:szCs w:val="24"/>
+        </w:rPr>
+      </w:pPr>
+    </w:p>
+    <w:p>
+      <w:pPr>
+        <w:rPr>
+          <w:rFonts w:ascii="Arial" w:hAnsi="Arial" w:cs="Arial"/>
+          <w:sz w:val="24"/>
+          <w:szCs w:val="24"/>
+        </w:rPr>
+      </w:pPr>
+    </w:p>
+    <w:p>
+      <w:pPr>
+        <w:rPr>
+          <w:rFonts w:ascii="Arial" w:hAnsi="Arial" w:cs="Arial"/>
+          <w:sz w:val="24"/>
+          <w:szCs w:val="24"/>
+        </w:rPr>
+      </w:pPr>
     </w:p>
     <w:p>
       <w:pPr>
@@ -1802,7 +2049,421 @@
           <w:u w:val="single"/>
           <w:lang w:eastAsia="en-GB"/>
         </w:rPr>
-        <w:t>Changing the temperature</w:t>
+        <w:lastRenderedPageBreak/>
+        <w:t>Effect of c</w:t>
+      </w:r>
+      <w:r>
+        <w:rPr>
+          <w:rFonts w:ascii="Arial" w:eastAsia="Times New Roman" w:hAnsi="Arial" w:cs="Arial"/>
+          <w:bCs/>
+          <w:color w:val="231F20"/>
+          <w:sz w:val="28"/>
+          <w:szCs w:val="28"/>
+          <w:u w:val="single"/>
+          <w:lang w:eastAsia="en-GB"/>
+        </w:rPr>
+        <w:t>hanging the temperature</w:t>
+      </w:r>
+    </w:p>
+    <w:p>
+      <w:pPr>
+        <w:pStyle w:val="NormalWeb"/>
+        <w:spacing w:before="0" w:beforeAutospacing="0" w:after="240" w:afterAutospacing="0"/>
+        <w:rPr>
+          <w:rFonts w:ascii="Arial" w:hAnsi="Arial" w:cs="Arial"/>
+          <w:noProof/>
+          <w:color w:val="231F20"/>
+        </w:rPr>
+      </w:pPr>
+      <w:r>
+        <w:rPr>
+          <w:rFonts w:ascii="Arial" w:hAnsi="Arial" w:cs="Arial"/>
+          <w:noProof/>
+          <w:color w:val="231F20"/>
+        </w:rPr>
+        <w:t xml:space="preserve">  </w:t>
+      </w:r>
+    </w:p>
+    <w:p>
+      <w:pPr>
+        <w:pStyle w:val="NormalWeb"/>
+        <w:spacing w:before="0" w:beforeAutospacing="0" w:after="240" w:afterAutospacing="0"/>
+        <w:rPr>
+          <w:rFonts w:ascii="Arial" w:hAnsi="Arial" w:cs="Arial"/>
+          <w:color w:val="231F20"/>
+        </w:rPr>
+      </w:pPr>
+      <w:r>
+        <w:rPr>
+          <w:rFonts w:ascii="Arial" w:hAnsi="Arial" w:cs="Arial"/>
+          <w:noProof/>
+          <w:color w:val="231F20"/>
+        </w:rPr>
+        <w:t xml:space="preserve">  </w:t>
+      </w:r>
+      <w:r>
+        <w:rPr>
+          <w:rFonts w:ascii="Arial" w:hAnsi="Arial" w:cs="Arial"/>
+          <w:noProof/>
+          <w:color w:val="231F20"/>
+          <w:lang w:val="en-US" w:eastAsia="en-US"/>
+        </w:rPr>
+        <w:drawing>
+          <wp:inline distT="0" distB="0" distL="0" distR="0" wp14:anchorId="4C5B34EF" wp14:editId="6FC9909E">
+            <wp:extent cx="4648200" cy="1767220"/>
+            <wp:effectExtent l="0" t="0" r="0" b="4445"/>
+            <wp:docPr id="6" name="Picture 6" descr="C:\Users\Elvis\Desktop\Quick Fox\Web project\miritinisecondary\chemistry\Reaction rate\images\equilibrium temperature.jpg"/>
+            <wp:cNvGraphicFramePr>
+              <a:graphicFrameLocks xmlns:a="http://schemas.openxmlformats.org/drawingml/2006/main" noChangeAspect="1"/>
+            </wp:cNvGraphicFramePr>
+            <a:graphic xmlns:a="http://schemas.openxmlformats.org/drawingml/2006/main">
+              <a:graphicData uri="http://schemas.openxmlformats.org/drawingml/2006/picture">
+                <pic:pic xmlns:pic="http://schemas.openxmlformats.org/drawingml/2006/picture">
+                  <pic:nvPicPr>
+                    <pic:cNvPr id="0" name="Picture 5" descr="C:\Users\Elvis\Desktop\Quick Fox\Web project\miritinisecondary\chemistry\Reaction rate\images\equilibrium temperature.jpg"/>
+                    <pic:cNvPicPr>
+                      <a:picLocks noChangeAspect="1" noChangeArrowheads="1"/>
+                    </pic:cNvPicPr>
+                  </pic:nvPicPr>
+                  <pic:blipFill>
+                    <a:blip r:embed="rId15" cstate="print">
+                      <a:extLst>
+                        <a:ext uri="{28A0092B-C50C-407E-A947-70E740481C1C}">
+                          <a14:useLocalDpi xmlns:a14="http://schemas.microsoft.com/office/drawing/2010/main" val="0"/>
+                        </a:ext>
+                      </a:extLst>
+                    </a:blip>
+                    <a:srcRect/>
+                    <a:stretch>
+                      <a:fillRect/>
+                    </a:stretch>
+                  </pic:blipFill>
+                  <pic:spPr bwMode="auto">
+                    <a:xfrm>
+                      <a:off x="0" y="0"/>
+                      <a:ext cx="4677914" cy="1778517"/>
+                    </a:xfrm>
+                    <a:prstGeom prst="rect">
+                      <a:avLst/>
+                    </a:prstGeom>
+                    <a:noFill/>
+                    <a:ln>
+                      <a:noFill/>
+                    </a:ln>
+                  </pic:spPr>
+                </pic:pic>
+              </a:graphicData>
+            </a:graphic>
+          </wp:inline>
+        </w:drawing>
+      </w:r>
+    </w:p>
+    <w:p>
+      <w:pPr>
+        <w:pStyle w:val="NormalWeb"/>
+        <w:spacing w:before="0" w:beforeAutospacing="0" w:after="240" w:afterAutospacing="0"/>
+        <w:rPr>
+          <w:rFonts w:ascii="Arial" w:hAnsi="Arial" w:cs="Arial"/>
+          <w:color w:val="231F20"/>
+          <w:sz w:val="28"/>
+          <w:u w:val="single"/>
+        </w:rPr>
+      </w:pPr>
+      <w:r>
+        <w:rPr>
+          <w:rFonts w:ascii="Arial" w:hAnsi="Arial" w:cs="Arial"/>
+          <w:color w:val="231F20"/>
+          <w:sz w:val="28"/>
+          <w:u w:val="single"/>
+        </w:rPr>
+        <w:t>Procedure</w:t>
+      </w:r>
+    </w:p>
+    <w:p>
+      <w:pPr>
+        <w:pStyle w:val="NormalWeb"/>
+        <w:numPr>
+          <w:ilvl w:val="0"/>
+          <w:numId w:val="14"/>
+        </w:numPr>
+        <w:spacing w:before="0" w:beforeAutospacing="0" w:after="240" w:afterAutospacing="0"/>
+        <w:rPr>
+          <w:rFonts w:ascii="Arial" w:hAnsi="Arial" w:cs="Arial"/>
+          <w:color w:val="231F20"/>
+        </w:rPr>
+      </w:pPr>
+      <w:r>
+        <w:rPr>
+          <w:rFonts w:ascii="Arial" w:hAnsi="Arial" w:cs="Arial"/>
+          <w:color w:val="231F20"/>
+        </w:rPr>
+        <w:t>Prepare nitrogen (IV) oxide by reacting copper turnings with concentrated nitric (V) acid.</w:t>
+      </w:r>
+    </w:p>
+    <w:p>
+      <w:pPr>
+        <w:pStyle w:val="NormalWeb"/>
+        <w:numPr>
+          <w:ilvl w:val="0"/>
+          <w:numId w:val="14"/>
+        </w:numPr>
+        <w:spacing w:before="0" w:beforeAutospacing="0" w:after="240" w:afterAutospacing="0"/>
+        <w:rPr>
+          <w:rFonts w:ascii="Arial" w:hAnsi="Arial" w:cs="Arial"/>
+          <w:color w:val="231F20"/>
+        </w:rPr>
+      </w:pPr>
+      <w:r>
+        <w:rPr>
+          <w:rFonts w:ascii="Arial" w:hAnsi="Arial" w:cs="Arial"/>
+          <w:color w:val="231F20"/>
+        </w:rPr>
+        <w:t>Collect the gas produced in a test-tube fitted with a lid.</w:t>
+      </w:r>
+    </w:p>
+    <w:p>
+      <w:pPr>
+        <w:pStyle w:val="NormalWeb"/>
+        <w:numPr>
+          <w:ilvl w:val="0"/>
+          <w:numId w:val="14"/>
+        </w:numPr>
+        <w:spacing w:before="0" w:beforeAutospacing="0" w:after="240" w:afterAutospacing="0"/>
+        <w:rPr>
+          <w:rFonts w:ascii="Arial" w:hAnsi="Arial" w:cs="Arial"/>
+          <w:color w:val="231F20"/>
+        </w:rPr>
+      </w:pPr>
+      <w:r>
+        <w:rPr>
+          <w:rFonts w:ascii="Arial" w:hAnsi="Arial" w:cs="Arial"/>
+          <w:color w:val="231F20"/>
+        </w:rPr>
+        <w:t>Cork the test-tube when it is filled with the gas. Warm the test-tube and observe any colour changes.</w:t>
+      </w:r>
+    </w:p>
+    <w:p>
+      <w:pPr>
+        <w:pStyle w:val="NormalWeb"/>
+        <w:numPr>
+          <w:ilvl w:val="0"/>
+          <w:numId w:val="14"/>
+        </w:numPr>
+        <w:spacing w:before="0" w:beforeAutospacing="0" w:after="240" w:afterAutospacing="0"/>
+        <w:rPr>
+          <w:rFonts w:ascii="Arial" w:hAnsi="Arial" w:cs="Arial"/>
+          <w:color w:val="231F20"/>
+        </w:rPr>
+      </w:pPr>
+      <w:r>
+        <w:rPr>
+          <w:rFonts w:ascii="Arial" w:hAnsi="Arial" w:cs="Arial"/>
+          <w:color w:val="231F20"/>
+        </w:rPr>
+        <w:t>Now cool the test-tube in ice-cold water and record any colour changes.</w:t>
+      </w:r>
+    </w:p>
+    <w:p>
+      <w:pPr>
+        <w:pStyle w:val="NormalWeb"/>
+        <w:spacing w:before="0" w:beforeAutospacing="0" w:after="240" w:afterAutospacing="0"/>
+        <w:ind w:left="360"/>
+        <w:rPr>
+          <w:rFonts w:ascii="Arial" w:hAnsi="Arial" w:cs="Arial"/>
+          <w:color w:val="231F20"/>
+          <w:sz w:val="28"/>
+          <w:u w:val="single"/>
+        </w:rPr>
+      </w:pPr>
+      <w:r>
+        <w:rPr>
+          <w:rFonts w:ascii="Arial" w:hAnsi="Arial" w:cs="Arial"/>
+          <w:color w:val="231F20"/>
+          <w:sz w:val="28"/>
+          <w:u w:val="single"/>
+        </w:rPr>
+        <w:t>Discussion and results</w:t>
+      </w:r>
+    </w:p>
+    <w:p>
+      <w:pPr>
+        <w:pStyle w:val="NormalWeb"/>
+        <w:numPr>
+          <w:ilvl w:val="0"/>
+          <w:numId w:val="9"/>
+        </w:numPr>
+        <w:spacing w:before="0" w:beforeAutospacing="0" w:after="240" w:afterAutospacing="0"/>
+        <w:rPr>
+          <w:rFonts w:ascii="Arial" w:hAnsi="Arial" w:cs="Arial"/>
+          <w:color w:val="231F20"/>
+        </w:rPr>
+      </w:pPr>
+      <w:r>
+        <w:rPr>
+          <w:rFonts w:ascii="Arial" w:hAnsi="Arial" w:cs="Arial"/>
+          <w:color w:val="231F20"/>
+        </w:rPr>
+        <w:t>When the mixture is heated, the dinitrogen tetraoxide molecules break up to form nitrogen (IV) oxide molecules. The mixture changes to brown colour.</w:t>
+      </w:r>
+    </w:p>
+    <w:p>
+      <w:pPr>
+        <w:pStyle w:val="NormalWeb"/>
+        <w:spacing w:before="0" w:beforeAutospacing="0" w:after="240" w:afterAutospacing="0"/>
+        <w:ind w:left="360"/>
+        <w:rPr>
+          <w:rFonts w:ascii="Arial" w:hAnsi="Arial" w:cs="Arial"/>
+          <w:color w:val="231F20"/>
+        </w:rPr>
+      </w:pPr>
+      <w:r>
+        <w:rPr>
+          <w:rFonts w:ascii="Arial" w:hAnsi="Arial" w:cs="Arial"/>
+          <w:noProof/>
+          <w:color w:val="231F20"/>
+          <w:lang w:val="en-US" w:eastAsia="en-US"/>
+        </w:rPr>
+        <w:t xml:space="preserve">                  </w:t>
+      </w:r>
+      <w:r>
+        <w:rPr>
+          <w:rFonts w:ascii="Arial" w:hAnsi="Arial" w:cs="Arial"/>
+          <w:noProof/>
+          <w:color w:val="231F20"/>
+          <w:lang w:val="en-US" w:eastAsia="en-US"/>
+        </w:rPr>
+        <w:drawing>
+          <wp:inline distT="0" distB="0" distL="0" distR="0" wp14:anchorId="49270BE8" wp14:editId="7A009134">
+            <wp:extent cx="2809875" cy="744962"/>
+            <wp:effectExtent l="0" t="0" r="0" b="0"/>
+            <wp:docPr id="21" name="Picture 20"/>
+            <wp:cNvGraphicFramePr>
+              <a:graphicFrameLocks xmlns:a="http://schemas.openxmlformats.org/drawingml/2006/main" noChangeAspect="1"/>
+            </wp:cNvGraphicFramePr>
+            <a:graphic xmlns:a="http://schemas.openxmlformats.org/drawingml/2006/main">
+              <a:graphicData uri="http://schemas.openxmlformats.org/drawingml/2006/picture">
+                <pic:pic xmlns:pic="http://schemas.openxmlformats.org/drawingml/2006/picture">
+                  <pic:nvPicPr>
+                    <pic:cNvPr id="21" name="Picture 20"/>
+                    <pic:cNvPicPr>
+                      <a:picLocks noChangeAspect="1"/>
+                    </pic:cNvPicPr>
+                  </pic:nvPicPr>
+                  <pic:blipFill>
+                    <a:blip r:embed="rId16"/>
+                    <a:stretch>
+                      <a:fillRect/>
+                    </a:stretch>
+                  </pic:blipFill>
+                  <pic:spPr>
+                    <a:xfrm>
+                      <a:off x="0" y="0"/>
+                      <a:ext cx="2901129" cy="769155"/>
+                    </a:xfrm>
+                    <a:prstGeom prst="rect">
+                      <a:avLst/>
+                    </a:prstGeom>
+                  </pic:spPr>
+                </pic:pic>
+              </a:graphicData>
+            </a:graphic>
+          </wp:inline>
+        </w:drawing>
+      </w:r>
+    </w:p>
+    <w:p>
+      <w:pPr>
+        <w:pStyle w:val="NormalWeb"/>
+        <w:numPr>
+          <w:ilvl w:val="0"/>
+          <w:numId w:val="9"/>
+        </w:numPr>
+        <w:spacing w:before="0" w:beforeAutospacing="0" w:after="240" w:afterAutospacing="0"/>
+        <w:rPr>
+          <w:rFonts w:ascii="Arial" w:hAnsi="Arial" w:cs="Arial"/>
+          <w:color w:val="231F20"/>
+        </w:rPr>
+      </w:pPr>
+      <w:r>
+        <w:rPr>
+          <w:rFonts w:ascii="Arial" w:hAnsi="Arial" w:cs="Arial"/>
+          <w:color w:val="231F20"/>
+        </w:rPr>
+        <w:t xml:space="preserve">The forward reaction in the equation is endothermic since rising the temperature will favour the process that absorbs heat. In this case the equilibrium shifts from left to right and that is why the mixture </w:t>
+      </w:r>
+      <w:r>
+        <w:rPr>
+          <w:rFonts w:ascii="Arial" w:hAnsi="Arial" w:cs="Arial"/>
+          <w:i/>
+          <w:color w:val="231F20"/>
+          <w:u w:val="single"/>
+        </w:rPr>
+        <w:t>becomes dark-brown</w:t>
+      </w:r>
+      <w:r>
+        <w:rPr>
+          <w:rFonts w:ascii="Arial" w:hAnsi="Arial" w:cs="Arial"/>
+          <w:color w:val="231F20"/>
+        </w:rPr>
+        <w:t>.</w:t>
+      </w:r>
+    </w:p>
+    <w:p>
+      <w:pPr>
+        <w:pStyle w:val="NormalWeb"/>
+        <w:numPr>
+          <w:ilvl w:val="0"/>
+          <w:numId w:val="9"/>
+        </w:numPr>
+        <w:spacing w:before="0" w:beforeAutospacing="0" w:after="240" w:afterAutospacing="0"/>
+        <w:rPr>
+          <w:rFonts w:ascii="Arial" w:hAnsi="Arial" w:cs="Arial"/>
+          <w:color w:val="231F20"/>
+        </w:rPr>
+      </w:pPr>
+      <w:r>
+        <w:rPr>
+          <w:rFonts w:ascii="Arial" w:hAnsi="Arial" w:cs="Arial"/>
+          <w:color w:val="231F20"/>
+        </w:rPr>
+        <w:t xml:space="preserve">A decrease in temperature favours the reaction which liberates heat. Since reverse reaction is exothermic, the colour of the mixture </w:t>
+      </w:r>
+      <w:r>
+        <w:rPr>
+          <w:rFonts w:ascii="Arial" w:hAnsi="Arial" w:cs="Arial"/>
+          <w:i/>
+          <w:color w:val="231F20"/>
+          <w:u w:val="single"/>
+        </w:rPr>
+        <w:t>becomes pale-yellow</w:t>
+      </w:r>
+      <w:r>
+        <w:rPr>
+          <w:rFonts w:ascii="Arial" w:hAnsi="Arial" w:cs="Arial"/>
+          <w:color w:val="231F20"/>
+        </w:rPr>
+        <w:t>.</w:t>
+      </w:r>
+    </w:p>
+    <w:p>
+      <w:pPr>
+        <w:pStyle w:val="NormalWeb"/>
+        <w:spacing w:before="0" w:beforeAutospacing="0" w:after="240" w:afterAutospacing="0"/>
+        <w:rPr>
+          <w:rFonts w:ascii="Arial" w:hAnsi="Arial" w:cs="Arial"/>
+          <w:color w:val="231F20"/>
+          <w:sz w:val="28"/>
+          <w:u w:val="single"/>
+        </w:rPr>
+      </w:pPr>
+      <w:r>
+        <w:rPr>
+          <w:rFonts w:ascii="Arial" w:hAnsi="Arial" w:cs="Arial"/>
+          <w:color w:val="231F20"/>
+          <w:sz w:val="28"/>
+          <w:u w:val="single"/>
+        </w:rPr>
+        <w:t>Conclusion</w:t>
       </w:r>
     </w:p>
     <w:p>
@@ -1846,27 +2507,7 @@
           <w:szCs w:val="24"/>
           <w:lang w:eastAsia="en-GB"/>
         </w:rPr>
-        <w:t xml:space="preserve">According to Le Chatelier’s principle, </w:t>
-      </w:r>
-      <w:r>
-        <w:rPr>
-          <w:rFonts w:ascii="Arial" w:eastAsia="Times New Roman" w:hAnsi="Arial" w:cs="Arial"/>
-          <w:color w:val="231F20"/>
-          <w:sz w:val="24"/>
-          <w:szCs w:val="24"/>
-          <w:lang w:eastAsia="en-GB"/>
-        </w:rPr>
-        <w:t>if</w:t>
-      </w:r>
-      <w:r>
-        <w:rPr>
-          <w:rFonts w:ascii="Arial" w:eastAsia="Times New Roman" w:hAnsi="Arial" w:cs="Arial"/>
-          <w:color w:val="231F20"/>
-          <w:sz w:val="24"/>
-          <w:szCs w:val="24"/>
-          <w:lang w:eastAsia="en-GB"/>
-        </w:rPr>
-        <w:t xml:space="preserve"> the temperature of a reaction mixture is changed, the equilibrium will shift to oppose that change.</w:t>
+        <w:t>According to Le Chatelier’s principle, if the temperature of a reaction mixture is changed, the equilibrium will shift to oppose that change.</w:t>
       </w:r>
     </w:p>
     <w:p>
@@ -1892,6 +2533,7 @@
           <w:szCs w:val="24"/>
           <w:lang w:eastAsia="en-GB"/>
         </w:rPr>
+        <w:lastRenderedPageBreak/>
         <w:t>If the temperature is increased the equilibrium will shift to favour the reaction which will reduce the temperature. The endothermic reaction is favoured.</w:t>
       </w:r>
     </w:p>
@@ -1973,6 +2615,13 @@
           <w:color w:val="231F20"/>
         </w:rPr>
         <w:t xml:space="preserve"> Haber process</w:t>
+      </w:r>
+      <w:r>
+        <w:rPr>
+          <w:rFonts w:ascii="Arial" w:hAnsi="Arial" w:cs="Arial"/>
+          <w:color w:val="231F20"/>
+        </w:rPr>
+        <w:t>. What is the effect of increasing temperature?</w:t>
       </w:r>
     </w:p>
     <w:p>
@@ -2023,7 +2672,7 @@
                     </pic:cNvPicPr>
                   </pic:nvPicPr>
                   <pic:blipFill>
-                    <a:blip r:embed="rId15"/>
+                    <a:blip r:embed="rId17"/>
                     <a:stretch>
                       <a:fillRect/>
                     </a:stretch>
@@ -2083,7 +2732,6 @@
           <w:rFonts w:ascii="Arial" w:hAnsi="Arial" w:cs="Arial"/>
           <w:color w:val="231F20"/>
         </w:rPr>
-        <w:lastRenderedPageBreak/>
         <w:t>Therefore, if the temperature is increased, the equilibrium position moves in the endothermic direction (to the left) to reduce the temperature. This means that less ammonia (NH</w:t>
       </w:r>
       <w:r>
@@ -2100,341 +2748,6 @@
           <w:color w:val="231F20"/>
         </w:rPr>
         <w:t>) will be produced.</w:t>
-      </w:r>
-    </w:p>
-    <w:p>
-      <w:pPr>
-        <w:pStyle w:val="NormalWeb"/>
-        <w:spacing w:before="0" w:beforeAutospacing="0" w:after="240" w:afterAutospacing="0"/>
-        <w:ind w:left="360"/>
-        <w:rPr>
-          <w:rFonts w:ascii="Arial" w:hAnsi="Arial" w:cs="Arial"/>
-          <w:color w:val="231F20"/>
-          <w:sz w:val="28"/>
-          <w:szCs w:val="28"/>
-          <w:u w:val="single"/>
-        </w:rPr>
-      </w:pPr>
-      <w:r>
-        <w:rPr>
-          <w:rFonts w:ascii="Arial" w:hAnsi="Arial" w:cs="Arial"/>
-          <w:color w:val="231F20"/>
-          <w:sz w:val="28"/>
-          <w:szCs w:val="28"/>
-          <w:u w:val="single"/>
-        </w:rPr>
-        <w:t>Example 2</w:t>
-      </w:r>
-    </w:p>
-    <w:p>
-      <w:pPr>
-        <w:pStyle w:val="NormalWeb"/>
-        <w:spacing w:before="0" w:beforeAutospacing="0" w:after="240" w:afterAutospacing="0"/>
-        <w:rPr>
-          <w:rFonts w:ascii="Arial" w:hAnsi="Arial" w:cs="Arial"/>
-          <w:color w:val="231F20"/>
-        </w:rPr>
-      </w:pPr>
-      <w:r>
-        <w:rPr>
-          <w:rFonts w:ascii="Arial" w:hAnsi="Arial" w:cs="Arial"/>
-          <w:color w:val="231F20"/>
-        </w:rPr>
-        <w:t>Consider a reaction in which copper turnings react with concentrated nitric (V) acid to produce brown nitrogen (IV) oxide gas (NO</w:t>
-      </w:r>
-      <w:r>
-        <w:rPr>
-          <w:rFonts w:ascii="Arial" w:hAnsi="Arial" w:cs="Arial"/>
-          <w:color w:val="231F20"/>
-          <w:vertAlign w:val="subscript"/>
-        </w:rPr>
-        <w:t>2</w:t>
-      </w:r>
-      <w:r>
-        <w:rPr>
-          <w:rFonts w:ascii="Arial" w:hAnsi="Arial" w:cs="Arial"/>
-          <w:color w:val="231F20"/>
-        </w:rPr>
-        <w:t>)</w:t>
-      </w:r>
-    </w:p>
-    <w:p>
-      <w:pPr>
-        <w:pStyle w:val="NormalWeb"/>
-        <w:spacing w:before="0" w:beforeAutospacing="0" w:after="240" w:afterAutospacing="0"/>
-        <w:rPr>
-          <w:rFonts w:ascii="Arial" w:hAnsi="Arial" w:cs="Arial"/>
-          <w:color w:val="231F20"/>
-        </w:rPr>
-      </w:pPr>
-      <w:r>
-        <w:rPr>
-          <w:rFonts w:ascii="Arial" w:hAnsi="Arial" w:cs="Arial"/>
-          <w:color w:val="231F20"/>
-        </w:rPr>
-        <w:t>The gas is collected in a test-tube fitted with a cork. The test-tube is warmed and then cooled and the colour changes observed in each case.</w:t>
-      </w:r>
-    </w:p>
-    <w:p>
-      <w:pPr>
-        <w:pStyle w:val="NormalWeb"/>
-        <w:spacing w:before="0" w:beforeAutospacing="0" w:after="240" w:afterAutospacing="0"/>
-        <w:rPr>
-          <w:rFonts w:ascii="Arial" w:hAnsi="Arial" w:cs="Arial"/>
-          <w:color w:val="231F20"/>
-        </w:rPr>
-      </w:pPr>
-      <w:r>
-        <w:rPr>
-          <w:rFonts w:ascii="Arial" w:hAnsi="Arial" w:cs="Arial"/>
-          <w:noProof/>
-          <w:color w:val="231F20"/>
-        </w:rPr>
-        <w:t xml:space="preserve">    </w:t>
-      </w:r>
-      <w:r>
-        <w:rPr>
-          <w:rFonts w:ascii="Arial" w:hAnsi="Arial" w:cs="Arial"/>
-          <w:noProof/>
-          <w:color w:val="231F20"/>
-          <w:lang w:val="en-US" w:eastAsia="en-US"/>
-        </w:rPr>
-        <w:drawing>
-          <wp:inline distT="0" distB="0" distL="0" distR="0" wp14:anchorId="03C632AC" wp14:editId="01BBE9A2">
-            <wp:extent cx="4905375" cy="1864997"/>
-            <wp:effectExtent l="0" t="0" r="0" b="1905"/>
-            <wp:docPr id="6" name="Picture 6" descr="C:\Users\Elvis\Desktop\Quick Fox\Web project\miritinisecondary\chemistry\Reaction rate\images\equilibrium temperature.jpg"/>
-            <wp:cNvGraphicFramePr>
-              <a:graphicFrameLocks xmlns:a="http://schemas.openxmlformats.org/drawingml/2006/main" noChangeAspect="1"/>
-            </wp:cNvGraphicFramePr>
-            <a:graphic xmlns:a="http://schemas.openxmlformats.org/drawingml/2006/main">
-              <a:graphicData uri="http://schemas.openxmlformats.org/drawingml/2006/picture">
-                <pic:pic xmlns:pic="http://schemas.openxmlformats.org/drawingml/2006/picture">
-                  <pic:nvPicPr>
-                    <pic:cNvPr id="0" name="Picture 5" descr="C:\Users\Elvis\Desktop\Quick Fox\Web project\miritinisecondary\chemistry\Reaction rate\images\equilibrium temperature.jpg"/>
-                    <pic:cNvPicPr>
-                      <a:picLocks noChangeAspect="1" noChangeArrowheads="1"/>
-                    </pic:cNvPicPr>
-                  </pic:nvPicPr>
-                  <pic:blipFill>
-                    <a:blip r:embed="rId16">
-                      <a:extLst>
-                        <a:ext uri="{28A0092B-C50C-407E-A947-70E740481C1C}">
-                          <a14:useLocalDpi xmlns:a14="http://schemas.microsoft.com/office/drawing/2010/main" val="0"/>
-                        </a:ext>
-                      </a:extLst>
-                    </a:blip>
-                    <a:srcRect/>
-                    <a:stretch>
-                      <a:fillRect/>
-                    </a:stretch>
-                  </pic:blipFill>
-                  <pic:spPr bwMode="auto">
-                    <a:xfrm>
-                      <a:off x="0" y="0"/>
-                      <a:ext cx="4932327" cy="1875244"/>
-                    </a:xfrm>
-                    <a:prstGeom prst="rect">
-                      <a:avLst/>
-                    </a:prstGeom>
-                    <a:noFill/>
-                    <a:ln>
-                      <a:noFill/>
-                    </a:ln>
-                  </pic:spPr>
-                </pic:pic>
-              </a:graphicData>
-            </a:graphic>
-          </wp:inline>
-        </w:drawing>
-      </w:r>
-    </w:p>
-    <w:p>
-      <w:pPr>
-        <w:pStyle w:val="NormalWeb"/>
-        <w:numPr>
-          <w:ilvl w:val="0"/>
-          <w:numId w:val="9"/>
-        </w:numPr>
-        <w:spacing w:before="0" w:beforeAutospacing="0" w:after="240" w:afterAutospacing="0"/>
-        <w:rPr>
-          <w:rFonts w:ascii="Arial" w:hAnsi="Arial" w:cs="Arial"/>
-          <w:color w:val="231F20"/>
-        </w:rPr>
-      </w:pPr>
-      <w:r>
-        <w:rPr>
-          <w:rFonts w:ascii="Arial" w:hAnsi="Arial" w:cs="Arial"/>
-          <w:color w:val="231F20"/>
-        </w:rPr>
-        <w:t>When the mixture is heated, the dinitrogen tetraoxide molecules break up to form nitrogen (IV) oxide molecules. The mixture changes to brown colour.</w:t>
-      </w:r>
-    </w:p>
-    <w:p>
-      <w:pPr>
-        <w:pStyle w:val="NormalWeb"/>
-        <w:spacing w:before="0" w:beforeAutospacing="0" w:after="240" w:afterAutospacing="0"/>
-        <w:ind w:left="360"/>
-        <w:rPr>
-          <w:rFonts w:ascii="Arial" w:hAnsi="Arial" w:cs="Arial"/>
-          <w:color w:val="231F20"/>
-        </w:rPr>
-      </w:pPr>
-      <w:r>
-        <w:rPr>
-          <w:rFonts w:ascii="Arial" w:hAnsi="Arial" w:cs="Arial"/>
-          <w:noProof/>
-          <w:color w:val="231F20"/>
-          <w:lang w:val="en-US" w:eastAsia="en-US"/>
-        </w:rPr>
-        <w:t xml:space="preserve">                  </w:t>
-      </w:r>
-      <w:r>
-        <w:rPr>
-          <w:rFonts w:ascii="Arial" w:hAnsi="Arial" w:cs="Arial"/>
-          <w:noProof/>
-          <w:color w:val="231F20"/>
-          <w:lang w:val="en-US" w:eastAsia="en-US"/>
-        </w:rPr>
-        <w:drawing>
-          <wp:inline distT="0" distB="0" distL="0" distR="0" wp14:anchorId="06AB7FBB" wp14:editId="7C4FEB51">
-            <wp:extent cx="2809875" cy="744962"/>
-            <wp:effectExtent l="0" t="0" r="0" b="0"/>
-            <wp:docPr id="21" name="Picture 20"/>
-            <wp:cNvGraphicFramePr>
-              <a:graphicFrameLocks xmlns:a="http://schemas.openxmlformats.org/drawingml/2006/main" noChangeAspect="1"/>
-            </wp:cNvGraphicFramePr>
-            <a:graphic xmlns:a="http://schemas.openxmlformats.org/drawingml/2006/main">
-              <a:graphicData uri="http://schemas.openxmlformats.org/drawingml/2006/picture">
-                <pic:pic xmlns:pic="http://schemas.openxmlformats.org/drawingml/2006/picture">
-                  <pic:nvPicPr>
-                    <pic:cNvPr id="21" name="Picture 20"/>
-                    <pic:cNvPicPr>
-                      <a:picLocks noChangeAspect="1"/>
-                    </pic:cNvPicPr>
-                  </pic:nvPicPr>
-                  <pic:blipFill>
-                    <a:blip r:embed="rId17"/>
-                    <a:stretch>
-                      <a:fillRect/>
-                    </a:stretch>
-                  </pic:blipFill>
-                  <pic:spPr>
-                    <a:xfrm>
-                      <a:off x="0" y="0"/>
-                      <a:ext cx="2901129" cy="769155"/>
-                    </a:xfrm>
-                    <a:prstGeom prst="rect">
-                      <a:avLst/>
-                    </a:prstGeom>
-                  </pic:spPr>
-                </pic:pic>
-              </a:graphicData>
-            </a:graphic>
-          </wp:inline>
-        </w:drawing>
-      </w:r>
-    </w:p>
-    <w:p>
-      <w:pPr>
-        <w:pStyle w:val="NormalWeb"/>
-        <w:numPr>
-          <w:ilvl w:val="0"/>
-          <w:numId w:val="9"/>
-        </w:numPr>
-        <w:spacing w:before="0" w:beforeAutospacing="0" w:after="240" w:afterAutospacing="0"/>
-        <w:rPr>
-          <w:rFonts w:ascii="Arial" w:hAnsi="Arial" w:cs="Arial"/>
-          <w:color w:val="231F20"/>
-        </w:rPr>
-      </w:pPr>
-      <w:r>
-        <w:rPr>
-          <w:rFonts w:ascii="Arial" w:hAnsi="Arial" w:cs="Arial"/>
-          <w:color w:val="231F20"/>
-        </w:rPr>
-        <w:t>The forward reaction in the equation is endothermic since rising the temperature will favour the process that absorbs</w:t>
-      </w:r>
-      <w:r>
-        <w:rPr>
-          <w:rFonts w:ascii="Arial" w:hAnsi="Arial" w:cs="Arial"/>
-          <w:color w:val="231F20"/>
-        </w:rPr>
-        <w:t xml:space="preserve"> heat. In this case the equilibrium shifts from left to right and that is why the mixture </w:t>
-      </w:r>
-      <w:r>
-        <w:rPr>
-          <w:rFonts w:ascii="Arial" w:hAnsi="Arial" w:cs="Arial"/>
-          <w:i/>
-          <w:color w:val="231F20"/>
-          <w:u w:val="single"/>
-        </w:rPr>
-        <w:t>becomes dark-brown</w:t>
-      </w:r>
-      <w:r>
-        <w:rPr>
-          <w:rFonts w:ascii="Arial" w:hAnsi="Arial" w:cs="Arial"/>
-          <w:color w:val="231F20"/>
-        </w:rPr>
-        <w:t>.</w:t>
-      </w:r>
-    </w:p>
-    <w:p>
-      <w:pPr>
-        <w:pStyle w:val="NormalWeb"/>
-        <w:numPr>
-          <w:ilvl w:val="0"/>
-          <w:numId w:val="9"/>
-        </w:numPr>
-        <w:spacing w:before="0" w:beforeAutospacing="0" w:after="240" w:afterAutospacing="0"/>
-        <w:rPr>
-          <w:rFonts w:ascii="Arial" w:hAnsi="Arial" w:cs="Arial"/>
-          <w:color w:val="231F20"/>
-        </w:rPr>
-      </w:pPr>
-      <w:r>
-        <w:rPr>
-          <w:rFonts w:ascii="Arial" w:hAnsi="Arial" w:cs="Arial"/>
-          <w:color w:val="231F20"/>
-        </w:rPr>
-        <w:t xml:space="preserve">A decrease in temperature favours the reaction which liberates heat. Since reverse reaction is exothermic, the colour of the mixture </w:t>
-      </w:r>
-      <w:r>
-        <w:rPr>
-          <w:rFonts w:ascii="Arial" w:hAnsi="Arial" w:cs="Arial"/>
-          <w:i/>
-          <w:color w:val="231F20"/>
-          <w:u w:val="single"/>
-        </w:rPr>
-        <w:t>becomes pale-yellow</w:t>
-      </w:r>
-      <w:r>
-        <w:rPr>
-          <w:rFonts w:ascii="Arial" w:hAnsi="Arial" w:cs="Arial"/>
-          <w:color w:val="231F20"/>
-        </w:rPr>
-        <w:t>.</w:t>
-      </w:r>
-    </w:p>
-    <w:p>
-      <w:pPr>
-        <w:pStyle w:val="NormalWeb"/>
-        <w:numPr>
-          <w:ilvl w:val="0"/>
-          <w:numId w:val="9"/>
-        </w:numPr>
-        <w:spacing w:before="0" w:beforeAutospacing="0" w:after="240" w:afterAutospacing="0"/>
-        <w:rPr>
-          <w:rFonts w:ascii="Arial" w:hAnsi="Arial" w:cs="Arial"/>
-          <w:color w:val="231F20"/>
-        </w:rPr>
-      </w:pPr>
-      <w:r>
-        <w:rPr>
-          <w:rFonts w:ascii="Arial" w:hAnsi="Arial" w:cs="Arial"/>
-          <w:color w:val="231F20"/>
-        </w:rPr>
-        <w:t>Therefore it can be concluded that a change in temperature alters the position of equilibrium.</w:t>
       </w:r>
     </w:p>
     <w:p>
@@ -2558,6 +2871,16 @@
     </w:p>
     <w:p>
       <w:pPr>
+        <w:pStyle w:val="NormalWeb"/>
+        <w:spacing w:before="0" w:beforeAutospacing="0" w:after="240" w:afterAutospacing="0"/>
+        <w:rPr>
+          <w:rFonts w:ascii="Arial" w:hAnsi="Arial" w:cs="Arial"/>
+          <w:color w:val="231F20"/>
+        </w:rPr>
+      </w:pPr>
+    </w:p>
+    <w:p>
+      <w:pPr>
         <w:pStyle w:val="Heading3"/>
         <w:spacing w:before="0" w:beforeAutospacing="0" w:after="240" w:afterAutospacing="0"/>
         <w:rPr>
@@ -2578,256 +2901,41 @@
           <w:szCs w:val="28"/>
           <w:u w:val="single"/>
         </w:rPr>
-        <w:lastRenderedPageBreak/>
-        <w:t>Changing the concentration</w:t>
-      </w:r>
-    </w:p>
-    <w:p>
-      <w:pPr>
-        <w:pStyle w:val="NormalWeb"/>
-        <w:numPr>
-          <w:ilvl w:val="0"/>
-          <w:numId w:val="10"/>
-        </w:numPr>
-        <w:spacing w:before="0" w:beforeAutospacing="0" w:after="240" w:afterAutospacing="0"/>
-        <w:rPr>
-          <w:rFonts w:ascii="Arial" w:hAnsi="Arial" w:cs="Arial"/>
-          <w:color w:val="231F20"/>
-        </w:rPr>
-      </w:pPr>
-      <w:r>
-        <w:rPr>
-          <w:rFonts w:ascii="Arial" w:hAnsi="Arial" w:cs="Arial"/>
-          <w:color w:val="231F20"/>
-        </w:rPr>
-        <w:t xml:space="preserve">If the concentration of a reactant (on the left) is increased, the equilibrium position moves in the direction away from this reactant, and so more of the products are produced (on the right). </w:t>
-      </w:r>
-    </w:p>
-    <w:p>
-      <w:pPr>
-        <w:pStyle w:val="NormalWeb"/>
-        <w:numPr>
-          <w:ilvl w:val="0"/>
-          <w:numId w:val="10"/>
-        </w:numPr>
-        <w:spacing w:before="0" w:beforeAutospacing="0" w:after="240" w:afterAutospacing="0"/>
-        <w:rPr>
-          <w:rFonts w:ascii="Arial" w:hAnsi="Arial" w:cs="Arial"/>
-          <w:color w:val="231F20"/>
-        </w:rPr>
-      </w:pPr>
-      <w:r>
-        <w:rPr>
-          <w:rFonts w:ascii="Arial" w:hAnsi="Arial" w:cs="Arial"/>
-          <w:color w:val="231F20"/>
-        </w:rPr>
-        <w:t>If one of the products is removed from a reaction (on the right), then the position of equilibrium moves to the right to make more of that product.</w:t>
+        <w:t>Effect of change in concentration on equilibrium</w:t>
       </w:r>
     </w:p>
     <w:p>
       <w:pPr>
         <w:pStyle w:val="NormalWeb"/>
         <w:spacing w:before="0" w:beforeAutospacing="0" w:after="240" w:afterAutospacing="0"/>
-        <w:rPr>
-          <w:rFonts w:ascii="Arial" w:hAnsi="Arial" w:cs="Arial"/>
-          <w:color w:val="231F20"/>
-          <w:sz w:val="28"/>
-          <w:szCs w:val="28"/>
-          <w:u w:val="single"/>
-        </w:rPr>
-      </w:pPr>
-      <w:r>
-        <w:rPr>
-          <w:rFonts w:ascii="Arial" w:hAnsi="Arial" w:cs="Arial"/>
-          <w:color w:val="231F20"/>
-          <w:sz w:val="28"/>
-          <w:szCs w:val="28"/>
-          <w:u w:val="single"/>
-        </w:rPr>
-        <w:t>Example 1</w:t>
-      </w:r>
-    </w:p>
-    <w:p>
-      <w:pPr>
-        <w:pStyle w:val="NormalWeb"/>
-        <w:spacing w:before="0" w:beforeAutospacing="0" w:after="240" w:afterAutospacing="0"/>
-        <w:rPr>
-          <w:rFonts w:ascii="Arial" w:hAnsi="Arial" w:cs="Arial"/>
-          <w:color w:val="231F20"/>
-        </w:rPr>
-      </w:pPr>
-      <w:r>
-        <w:rPr>
-          <w:rFonts w:ascii="Arial" w:hAnsi="Arial" w:cs="Arial"/>
-          <w:color w:val="231F20"/>
-        </w:rPr>
-        <w:t>Bromine water is be prepared by dissolving two drops of liquid bromine in a litre of water. The mixture is allowed to settle to attain equilibrium. The solution is yellow in colour.</w:t>
-      </w:r>
-    </w:p>
-    <w:p>
-      <w:pPr>
-        <w:pStyle w:val="NormalWeb"/>
-        <w:spacing w:before="0" w:beforeAutospacing="0" w:after="240" w:afterAutospacing="0"/>
-        <w:rPr>
-          <w:rFonts w:ascii="Arial" w:hAnsi="Arial" w:cs="Arial"/>
-          <w:color w:val="231F20"/>
-        </w:rPr>
-      </w:pPr>
-      <w:r>
-        <w:rPr>
-          <w:rFonts w:ascii="Arial" w:hAnsi="Arial" w:cs="Arial"/>
-          <w:color w:val="231F20"/>
-        </w:rPr>
-        <w:t xml:space="preserve">               </w:t>
-      </w:r>
-      <w:r>
+        <w:ind w:left="501"/>
         <w:rPr>
           <w:rFonts w:ascii="Arial" w:hAnsi="Arial" w:cs="Arial"/>
           <w:noProof/>
           <w:color w:val="231F20"/>
           <w:lang w:val="en-US" w:eastAsia="en-US"/>
         </w:rPr>
+      </w:pPr>
+      <w:r>
+        <w:rPr>
+          <w:rFonts w:ascii="Arial" w:hAnsi="Arial" w:cs="Arial"/>
+          <w:noProof/>
+          <w:color w:val="231F20"/>
+          <w:lang w:val="en-US" w:eastAsia="en-US"/>
+        </w:rPr>
+        <w:t xml:space="preserve">           </w:t>
+      </w:r>
+      <w:r>
+        <w:rPr>
+          <w:rFonts w:ascii="Arial" w:hAnsi="Arial" w:cs="Arial"/>
+          <w:noProof/>
+          <w:color w:val="231F20"/>
+          <w:lang w:val="en-US" w:eastAsia="en-US"/>
+        </w:rPr>
         <w:drawing>
-          <wp:inline distT="0" distB="0" distL="0" distR="0" wp14:anchorId="16D26D60" wp14:editId="26EEE806">
-            <wp:extent cx="3314700" cy="708037"/>
-            <wp:effectExtent l="0" t="0" r="0" b="0"/>
-            <wp:docPr id="29" name="Picture 28"/>
-            <wp:cNvGraphicFramePr>
-              <a:graphicFrameLocks xmlns:a="http://schemas.openxmlformats.org/drawingml/2006/main" noChangeAspect="1"/>
-            </wp:cNvGraphicFramePr>
-            <a:graphic xmlns:a="http://schemas.openxmlformats.org/drawingml/2006/main">
-              <a:graphicData uri="http://schemas.openxmlformats.org/drawingml/2006/picture">
-                <pic:pic xmlns:pic="http://schemas.openxmlformats.org/drawingml/2006/picture">
-                  <pic:nvPicPr>
-                    <pic:cNvPr id="29" name="Picture 28"/>
-                    <pic:cNvPicPr>
-                      <a:picLocks noChangeAspect="1"/>
-                    </pic:cNvPicPr>
-                  </pic:nvPicPr>
-                  <pic:blipFill>
-                    <a:blip r:embed="rId19"/>
-                    <a:stretch>
-                      <a:fillRect/>
-                    </a:stretch>
-                  </pic:blipFill>
-                  <pic:spPr>
-                    <a:xfrm>
-                      <a:off x="0" y="0"/>
-                      <a:ext cx="3443566" cy="735563"/>
-                    </a:xfrm>
-                    <a:prstGeom prst="rect">
-                      <a:avLst/>
-                    </a:prstGeom>
-                  </pic:spPr>
-                </pic:pic>
-              </a:graphicData>
-            </a:graphic>
-          </wp:inline>
-        </w:drawing>
-      </w:r>
-      <w:r>
-        <w:rPr>
-          <w:rFonts w:ascii="Arial" w:hAnsi="Arial" w:cs="Arial"/>
-          <w:color w:val="231F20"/>
-        </w:rPr>
-        <w:t xml:space="preserve"> </w:t>
-      </w:r>
-    </w:p>
-    <w:p>
-      <w:pPr>
-        <w:pStyle w:val="NormalWeb"/>
-        <w:spacing w:before="0" w:beforeAutospacing="0" w:after="240" w:afterAutospacing="0"/>
-        <w:rPr>
-          <w:rFonts w:ascii="Arial" w:hAnsi="Arial" w:cs="Arial"/>
-          <w:color w:val="231F20"/>
-        </w:rPr>
-      </w:pPr>
-      <w:r>
-        <w:rPr>
-          <w:rFonts w:ascii="Arial" w:hAnsi="Arial" w:cs="Arial"/>
-          <w:color w:val="231F20"/>
-        </w:rPr>
-        <w:t>Each of the following solution was added into bromine water.</w:t>
-      </w:r>
-    </w:p>
-    <w:p>
-      <w:pPr>
-        <w:pStyle w:val="NormalWeb"/>
-        <w:numPr>
-          <w:ilvl w:val="0"/>
-          <w:numId w:val="7"/>
-        </w:numPr>
-        <w:spacing w:before="0" w:beforeAutospacing="0" w:after="240" w:afterAutospacing="0"/>
-        <w:rPr>
-          <w:rFonts w:ascii="Arial" w:hAnsi="Arial" w:cs="Arial"/>
-          <w:color w:val="231F20"/>
-        </w:rPr>
-      </w:pPr>
-      <w:r>
-        <w:rPr>
-          <w:rFonts w:ascii="Arial" w:hAnsi="Arial" w:cs="Arial"/>
-          <w:color w:val="231F20"/>
-        </w:rPr>
-        <w:t>Sodium hydroxide.</w:t>
-      </w:r>
-    </w:p>
-    <w:p>
-      <w:pPr>
-        <w:pStyle w:val="NormalWeb"/>
-        <w:numPr>
-          <w:ilvl w:val="0"/>
-          <w:numId w:val="7"/>
-        </w:numPr>
-        <w:spacing w:before="0" w:beforeAutospacing="0" w:after="240" w:afterAutospacing="0"/>
-        <w:rPr>
-          <w:rFonts w:ascii="Arial" w:hAnsi="Arial" w:cs="Arial"/>
-          <w:color w:val="231F20"/>
-        </w:rPr>
-      </w:pPr>
-      <w:r>
-        <w:rPr>
-          <w:rFonts w:ascii="Arial" w:hAnsi="Arial" w:cs="Arial"/>
-          <w:color w:val="231F20"/>
-        </w:rPr>
-        <w:t>Hydrochloric acid.</w:t>
-      </w:r>
-    </w:p>
-    <w:p>
-      <w:pPr>
-        <w:pStyle w:val="NormalWeb"/>
-        <w:spacing w:before="0" w:beforeAutospacing="0" w:after="240" w:afterAutospacing="0"/>
-        <w:rPr>
-          <w:rFonts w:ascii="Arial" w:hAnsi="Arial" w:cs="Arial"/>
-          <w:color w:val="231F20"/>
-        </w:rPr>
-      </w:pPr>
-      <w:r>
-        <w:rPr>
-          <w:rFonts w:ascii="Arial" w:hAnsi="Arial" w:cs="Arial"/>
-          <w:noProof/>
-          <w:color w:val="231F20"/>
-        </w:rPr>
-        <w:t xml:space="preserve">             </w:t>
-      </w:r>
-      <w:r>
-        <w:rPr>
-          <w:rFonts w:ascii="Arial" w:hAnsi="Arial" w:cs="Arial"/>
-          <w:noProof/>
-          <w:color w:val="231F20"/>
-        </w:rPr>
-        <w:t xml:space="preserve">       </w:t>
-      </w:r>
-      <w:r>
-        <w:rPr>
-          <w:rFonts w:ascii="Arial" w:hAnsi="Arial" w:cs="Arial"/>
-          <w:noProof/>
-          <w:color w:val="231F20"/>
-          <w:lang w:val="en-US" w:eastAsia="en-US"/>
-        </w:rPr>
-        <w:drawing>
-          <wp:inline distT="0" distB="0" distL="0" distR="0" wp14:anchorId="508E56E6" wp14:editId="2231E9F3">
-            <wp:extent cx="3124200" cy="1657350"/>
-            <wp:effectExtent l="0" t="0" r="0" b="0"/>
+          <wp:inline distT="0" distB="0" distL="0" distR="0" wp14:anchorId="096AE1CF" wp14:editId="6C018AA2">
+            <wp:extent cx="3752631" cy="1990725"/>
+            <wp:effectExtent l="0" t="0" r="635" b="0"/>
             <wp:docPr id="7" name="Picture 7" descr="C:\Users\Elvis\Desktop\Quick Fox\Web project\miritinisecondary\chemistry\Reaction rate\images\equilibrium concentration.png"/>
             <wp:cNvGraphicFramePr>
               <a:graphicFrameLocks xmlns:a="http://schemas.openxmlformats.org/drawingml/2006/main" noChangeAspect="1"/>
@@ -2842,11 +2950,11 @@
                     </pic:cNvPicPr>
                   </pic:nvPicPr>
                   <pic:blipFill>
-                    <a:blip r:embed="rId20" cstate="print">
+                    <a:blip r:embed="rId19" cstate="print">
                       <a:extLst>
                         <a:ext uri="{BEBA8EAE-BF5A-486C-A8C5-ECC9F3942E4B}">
                           <a14:imgProps xmlns:a14="http://schemas.microsoft.com/office/drawing/2010/main">
-                            <a14:imgLayer r:embed="rId21">
+                            <a14:imgLayer r:embed="rId20">
                               <a14:imgEffect>
                                 <a14:sharpenSoften amount="84000"/>
                               </a14:imgEffect>
@@ -2866,7 +2974,7 @@
                   <pic:spPr bwMode="auto">
                     <a:xfrm>
                       <a:off x="0" y="0"/>
-                      <a:ext cx="3150280" cy="1671185"/>
+                      <a:ext cx="3784797" cy="2007788"/>
                     </a:xfrm>
                     <a:prstGeom prst="rect">
                       <a:avLst/>
@@ -2886,6 +2994,307 @@
     <w:p>
       <w:pPr>
         <w:pStyle w:val="NormalWeb"/>
+        <w:spacing w:before="0" w:beforeAutospacing="0" w:after="240" w:afterAutospacing="0"/>
+        <w:ind w:left="501"/>
+        <w:rPr>
+          <w:rFonts w:ascii="Arial" w:hAnsi="Arial" w:cs="Arial"/>
+          <w:noProof/>
+          <w:color w:val="231F20"/>
+          <w:lang w:val="en-US" w:eastAsia="en-US"/>
+        </w:rPr>
+      </w:pPr>
+    </w:p>
+    <w:p>
+      <w:pPr>
+        <w:pStyle w:val="NormalWeb"/>
+        <w:spacing w:before="0" w:beforeAutospacing="0" w:after="240" w:afterAutospacing="0"/>
+        <w:ind w:left="501"/>
+        <w:rPr>
+          <w:rFonts w:ascii="Arial" w:hAnsi="Arial" w:cs="Arial"/>
+          <w:color w:val="231F20"/>
+        </w:rPr>
+      </w:pPr>
+      <w:bookmarkStart w:id="0" w:name="_GoBack"/>
+      <w:bookmarkEnd w:id="0"/>
+    </w:p>
+    <w:p>
+      <w:pPr>
+        <w:pStyle w:val="NormalWeb"/>
+        <w:spacing w:before="0" w:beforeAutospacing="0" w:after="240" w:afterAutospacing="0"/>
+        <w:rPr>
+          <w:rFonts w:ascii="Arial" w:hAnsi="Arial" w:cs="Arial"/>
+          <w:color w:val="231F20"/>
+          <w:sz w:val="28"/>
+          <w:u w:val="single"/>
+        </w:rPr>
+      </w:pPr>
+      <w:r>
+        <w:rPr>
+          <w:rFonts w:ascii="Arial" w:hAnsi="Arial" w:cs="Arial"/>
+          <w:color w:val="231F20"/>
+          <w:sz w:val="28"/>
+          <w:u w:val="single"/>
+        </w:rPr>
+        <w:lastRenderedPageBreak/>
+        <w:t>Procedure</w:t>
+      </w:r>
+    </w:p>
+    <w:p>
+      <w:pPr>
+        <w:pStyle w:val="NormalWeb"/>
+        <w:numPr>
+          <w:ilvl w:val="0"/>
+          <w:numId w:val="13"/>
+        </w:numPr>
+        <w:spacing w:before="0" w:beforeAutospacing="0" w:after="240" w:afterAutospacing="0"/>
+        <w:rPr>
+          <w:rFonts w:ascii="Arial" w:hAnsi="Arial" w:cs="Arial"/>
+          <w:color w:val="231F20"/>
+        </w:rPr>
+      </w:pPr>
+      <w:r>
+        <w:rPr>
+          <w:rFonts w:ascii="Arial" w:hAnsi="Arial" w:cs="Arial"/>
+          <w:color w:val="231F20"/>
+        </w:rPr>
+        <w:t>P</w:t>
+      </w:r>
+      <w:r>
+        <w:rPr>
+          <w:rFonts w:ascii="Arial" w:hAnsi="Arial" w:cs="Arial"/>
+          <w:color w:val="231F20"/>
+        </w:rPr>
+        <w:t>lace 20cm</w:t>
+      </w:r>
+      <w:r>
+        <w:rPr>
+          <w:rFonts w:ascii="Arial" w:hAnsi="Arial" w:cs="Arial"/>
+          <w:color w:val="231F20"/>
+          <w:vertAlign w:val="superscript"/>
+        </w:rPr>
+        <w:t>3</w:t>
+      </w:r>
+      <w:r>
+        <w:rPr>
+          <w:rFonts w:ascii="Arial" w:hAnsi="Arial" w:cs="Arial"/>
+          <w:color w:val="231F20"/>
+        </w:rPr>
+        <w:t xml:space="preserve"> of bromine water</w:t>
+      </w:r>
+      <w:r>
+        <w:rPr>
+          <w:rFonts w:ascii="Arial" w:hAnsi="Arial" w:cs="Arial"/>
+          <w:color w:val="231F20"/>
+        </w:rPr>
+        <w:t xml:space="preserve"> in 100cm</w:t>
+      </w:r>
+      <w:r>
+        <w:rPr>
+          <w:rFonts w:ascii="Arial" w:hAnsi="Arial" w:cs="Arial"/>
+          <w:color w:val="231F20"/>
+          <w:vertAlign w:val="superscript"/>
+        </w:rPr>
+        <w:t>3</w:t>
+      </w:r>
+      <w:r>
+        <w:rPr>
+          <w:rFonts w:ascii="Arial" w:hAnsi="Arial" w:cs="Arial"/>
+          <w:color w:val="231F20"/>
+        </w:rPr>
+        <w:t xml:space="preserve"> beaker.</w:t>
+      </w:r>
+    </w:p>
+    <w:p>
+      <w:pPr>
+        <w:pStyle w:val="NormalWeb"/>
+        <w:numPr>
+          <w:ilvl w:val="0"/>
+          <w:numId w:val="13"/>
+        </w:numPr>
+        <w:spacing w:before="0" w:beforeAutospacing="0" w:after="240" w:afterAutospacing="0"/>
+        <w:rPr>
+          <w:rFonts w:ascii="Arial" w:hAnsi="Arial" w:cs="Arial"/>
+          <w:color w:val="231F20"/>
+        </w:rPr>
+      </w:pPr>
+      <w:r>
+        <w:rPr>
+          <w:rFonts w:ascii="Arial" w:hAnsi="Arial" w:cs="Arial"/>
+          <w:color w:val="231F20"/>
+        </w:rPr>
+        <w:t>Using a teat pipette</w:t>
+      </w:r>
+      <w:r>
+        <w:rPr>
+          <w:rFonts w:ascii="Arial" w:hAnsi="Arial" w:cs="Arial"/>
+          <w:color w:val="231F20"/>
+        </w:rPr>
+        <w:t xml:space="preserve"> add</w:t>
+      </w:r>
+      <w:r>
+        <w:rPr>
+          <w:rFonts w:ascii="Arial" w:hAnsi="Arial" w:cs="Arial"/>
+          <w:color w:val="231F20"/>
+        </w:rPr>
+        <w:t xml:space="preserve"> 2M sodium hydroxide solution into the beaker drop wise while shaking. Continue adding until there is no further visible change</w:t>
+      </w:r>
+      <w:r>
+        <w:rPr>
+          <w:rFonts w:ascii="Arial" w:hAnsi="Arial" w:cs="Arial"/>
+          <w:color w:val="231F20"/>
+        </w:rPr>
+        <w:t xml:space="preserve"> in colour. Record your observation.</w:t>
+      </w:r>
+    </w:p>
+    <w:p>
+      <w:pPr>
+        <w:pStyle w:val="NormalWeb"/>
+        <w:numPr>
+          <w:ilvl w:val="0"/>
+          <w:numId w:val="13"/>
+        </w:numPr>
+        <w:spacing w:before="0" w:beforeAutospacing="0" w:after="240" w:afterAutospacing="0"/>
+        <w:rPr>
+          <w:rFonts w:ascii="Arial" w:hAnsi="Arial" w:cs="Arial"/>
+          <w:color w:val="231F20"/>
+        </w:rPr>
+      </w:pPr>
+      <w:r>
+        <w:rPr>
+          <w:rFonts w:ascii="Arial" w:hAnsi="Arial" w:cs="Arial"/>
+          <w:color w:val="231F20"/>
+        </w:rPr>
+        <w:t>Add 2M Hydrochloric acid solution into the mixture dropwise while shaking until in excess. Record your observation.</w:t>
+      </w:r>
+    </w:p>
+    <w:p>
+      <w:pPr>
+        <w:pStyle w:val="NormalWeb"/>
+        <w:spacing w:before="0" w:beforeAutospacing="0" w:after="240" w:afterAutospacing="0"/>
+        <w:rPr>
+          <w:rFonts w:ascii="Arial" w:hAnsi="Arial" w:cs="Arial"/>
+          <w:color w:val="231F20"/>
+          <w:sz w:val="28"/>
+          <w:szCs w:val="28"/>
+          <w:u w:val="single"/>
+        </w:rPr>
+      </w:pPr>
+      <w:r>
+        <w:rPr>
+          <w:rFonts w:ascii="Arial" w:hAnsi="Arial" w:cs="Arial"/>
+          <w:color w:val="231F20"/>
+          <w:sz w:val="28"/>
+          <w:szCs w:val="28"/>
+          <w:u w:val="single"/>
+        </w:rPr>
+        <w:t>Discussion and results</w:t>
+      </w:r>
+    </w:p>
+    <w:p>
+      <w:pPr>
+        <w:pStyle w:val="NormalWeb"/>
+        <w:spacing w:before="0" w:beforeAutospacing="0" w:after="240" w:afterAutospacing="0"/>
+        <w:rPr>
+          <w:rFonts w:ascii="Arial" w:hAnsi="Arial" w:cs="Arial"/>
+          <w:color w:val="231F20"/>
+        </w:rPr>
+      </w:pPr>
+      <w:r>
+        <w:rPr>
+          <w:rFonts w:ascii="Arial" w:hAnsi="Arial" w:cs="Arial"/>
+          <w:color w:val="231F20"/>
+        </w:rPr>
+        <w:t>Bromine water is be prepared by dissolving two drops of liquid bromine in a litre of water. The mixture is allowed to settle to attain equilibrium. The solution is yellow in colour.</w:t>
+      </w:r>
+    </w:p>
+    <w:p>
+      <w:pPr>
+        <w:pStyle w:val="NormalWeb"/>
+        <w:spacing w:before="0" w:beforeAutospacing="0" w:after="240" w:afterAutospacing="0"/>
+        <w:rPr>
+          <w:rFonts w:ascii="Arial" w:hAnsi="Arial" w:cs="Arial"/>
+          <w:color w:val="231F20"/>
+        </w:rPr>
+      </w:pPr>
+      <w:r>
+        <w:rPr>
+          <w:rFonts w:ascii="Arial" w:hAnsi="Arial" w:cs="Arial"/>
+          <w:color w:val="231F20"/>
+        </w:rPr>
+        <w:t xml:space="preserve">               </w:t>
+      </w:r>
+      <w:r>
+        <w:rPr>
+          <w:rFonts w:ascii="Arial" w:hAnsi="Arial" w:cs="Arial"/>
+          <w:noProof/>
+          <w:color w:val="231F20"/>
+          <w:lang w:val="en-US" w:eastAsia="en-US"/>
+        </w:rPr>
+        <w:drawing>
+          <wp:inline distT="0" distB="0" distL="0" distR="0" wp14:anchorId="16D26D60" wp14:editId="26EEE806">
+            <wp:extent cx="3314700" cy="708037"/>
+            <wp:effectExtent l="0" t="0" r="0" b="0"/>
+            <wp:docPr id="29" name="Picture 28"/>
+            <wp:cNvGraphicFramePr>
+              <a:graphicFrameLocks xmlns:a="http://schemas.openxmlformats.org/drawingml/2006/main" noChangeAspect="1"/>
+            </wp:cNvGraphicFramePr>
+            <a:graphic xmlns:a="http://schemas.openxmlformats.org/drawingml/2006/main">
+              <a:graphicData uri="http://schemas.openxmlformats.org/drawingml/2006/picture">
+                <pic:pic xmlns:pic="http://schemas.openxmlformats.org/drawingml/2006/picture">
+                  <pic:nvPicPr>
+                    <pic:cNvPr id="29" name="Picture 28"/>
+                    <pic:cNvPicPr>
+                      <a:picLocks noChangeAspect="1"/>
+                    </pic:cNvPicPr>
+                  </pic:nvPicPr>
+                  <pic:blipFill>
+                    <a:blip r:embed="rId21"/>
+                    <a:stretch>
+                      <a:fillRect/>
+                    </a:stretch>
+                  </pic:blipFill>
+                  <pic:spPr>
+                    <a:xfrm>
+                      <a:off x="0" y="0"/>
+                      <a:ext cx="3443566" cy="735563"/>
+                    </a:xfrm>
+                    <a:prstGeom prst="rect">
+                      <a:avLst/>
+                    </a:prstGeom>
+                  </pic:spPr>
+                </pic:pic>
+              </a:graphicData>
+            </a:graphic>
+          </wp:inline>
+        </w:drawing>
+      </w:r>
+      <w:r>
+        <w:rPr>
+          <w:rFonts w:ascii="Arial" w:hAnsi="Arial" w:cs="Arial"/>
+          <w:color w:val="231F20"/>
+        </w:rPr>
+        <w:t xml:space="preserve"> </w:t>
+      </w:r>
+      <w:r>
+        <w:rPr>
+          <w:rFonts w:ascii="Arial" w:hAnsi="Arial" w:cs="Arial"/>
+          <w:noProof/>
+          <w:color w:val="231F20"/>
+        </w:rPr>
+        <w:t xml:space="preserve">             </w:t>
+      </w:r>
+      <w:r>
+        <w:rPr>
+          <w:rFonts w:ascii="Arial" w:hAnsi="Arial" w:cs="Arial"/>
+          <w:noProof/>
+          <w:color w:val="231F20"/>
+        </w:rPr>
+        <w:t xml:space="preserve">       </w:t>
+      </w:r>
+    </w:p>
+    <w:p>
+      <w:pPr>
+        <w:pStyle w:val="NormalWeb"/>
         <w:numPr>
           <w:ilvl w:val="0"/>
           <w:numId w:val="12"/>
@@ -2938,115 +3347,102 @@
           <w:rFonts w:ascii="Arial" w:hAnsi="Arial" w:cs="Arial"/>
           <w:color w:val="231F20"/>
         </w:rPr>
-        <w:t>Adding sodium hydroxide (</w:t>
-      </w:r>
-      <w:proofErr w:type="spellStart"/>
-      <w:r>
-        <w:rPr>
-          <w:rFonts w:ascii="Arial" w:hAnsi="Arial" w:cs="Arial"/>
-          <w:color w:val="231F20"/>
-        </w:rPr>
-        <w:t>NaOH</w:t>
-      </w:r>
-      <w:proofErr w:type="spellEnd"/>
-      <w:r>
-        <w:rPr>
-          <w:rFonts w:ascii="Arial" w:hAnsi="Arial" w:cs="Arial"/>
-          <w:color w:val="231F20"/>
-        </w:rPr>
-        <w:t>) will affect the position of the equilibrium.</w:t>
+        <w:t>Adding sodium hydroxide (NaOH) will affect the position of the equilibrium.</w:t>
+      </w:r>
+      <w:r>
+        <w:rPr>
+          <w:rFonts w:ascii="Arial" w:hAnsi="Arial" w:cs="Arial"/>
+          <w:color w:val="231F20"/>
+        </w:rPr>
+        <w:t xml:space="preserve"> </w:t>
+      </w:r>
+      <w:r>
+        <w:rPr>
+          <w:rFonts w:ascii="Arial" w:hAnsi="Arial" w:cs="Arial"/>
+          <w:color w:val="231F20"/>
+        </w:rPr>
+        <w:t>While neither sodium ions (Na</w:t>
+      </w:r>
+      <w:r>
+        <w:rPr>
+          <w:rFonts w:ascii="Arial" w:hAnsi="Arial" w:cs="Arial"/>
+          <w:color w:val="231F20"/>
+          <w:vertAlign w:val="superscript"/>
+        </w:rPr>
+        <w:t>+</w:t>
+      </w:r>
+      <w:r>
+        <w:rPr>
+          <w:rFonts w:ascii="Arial" w:hAnsi="Arial" w:cs="Arial"/>
+          <w:color w:val="231F20"/>
+        </w:rPr>
+        <w:t>) nor hydroxide ions (OH</w:t>
+      </w:r>
+      <w:r>
+        <w:rPr>
+          <w:rFonts w:ascii="Arial" w:hAnsi="Arial" w:cs="Arial"/>
+          <w:color w:val="231F20"/>
+          <w:vertAlign w:val="superscript"/>
+        </w:rPr>
+        <w:t>-</w:t>
+      </w:r>
+      <w:r>
+        <w:rPr>
+          <w:rFonts w:ascii="Arial" w:hAnsi="Arial" w:cs="Arial"/>
+          <w:color w:val="231F20"/>
+        </w:rPr>
+        <w:t xml:space="preserve">) are present on either side, the </w:t>
+      </w:r>
+      <w:r>
+        <w:rPr>
+          <w:rFonts w:ascii="Arial" w:hAnsi="Arial" w:cs="Arial"/>
+          <w:i/>
+          <w:color w:val="231F20"/>
+          <w:u w:val="single"/>
+        </w:rPr>
+        <w:t>hydroxide ions will react with H</w:t>
+      </w:r>
+      <w:r>
+        <w:rPr>
+          <w:rFonts w:ascii="Arial" w:hAnsi="Arial" w:cs="Arial"/>
+          <w:i/>
+          <w:color w:val="231F20"/>
+          <w:u w:val="single"/>
+          <w:vertAlign w:val="superscript"/>
+        </w:rPr>
+        <w:t>+</w:t>
+      </w:r>
+      <w:r>
+        <w:rPr>
+          <w:rFonts w:ascii="Arial" w:hAnsi="Arial" w:cs="Arial"/>
+          <w:i/>
+          <w:color w:val="231F20"/>
+          <w:u w:val="single"/>
+        </w:rPr>
+        <w:t> ions to</w:t>
+      </w:r>
+      <w:r>
+        <w:rPr>
+          <w:rFonts w:ascii="Arial" w:hAnsi="Arial" w:cs="Arial"/>
+          <w:i/>
+          <w:color w:val="231F20"/>
+          <w:u w:val="single"/>
+        </w:rPr>
+        <w:t xml:space="preserve"> form water</w:t>
+      </w:r>
+      <w:r>
+        <w:rPr>
+          <w:rFonts w:ascii="Arial" w:hAnsi="Arial" w:cs="Arial"/>
+          <w:color w:val="231F20"/>
+        </w:rPr>
+        <w:t>.</w:t>
       </w:r>
     </w:p>
     <w:p>
       <w:pPr>
         <w:pStyle w:val="ListParagraph"/>
-        <w:numPr>
-          <w:ilvl w:val="0"/>
-          <w:numId w:val="12"/>
-        </w:numPr>
         <w:spacing w:after="240"/>
-        <w:rPr>
-          <w:rFonts w:ascii="Arial" w:hAnsi="Arial" w:cs="Arial"/>
-          <w:color w:val="231F20"/>
-        </w:rPr>
-      </w:pPr>
-      <w:r>
-        <w:rPr>
-          <w:rFonts w:ascii="Arial" w:hAnsi="Arial" w:cs="Arial"/>
-          <w:color w:val="231F20"/>
-        </w:rPr>
-        <w:t>While neither sodium ions (Na</w:t>
-      </w:r>
-      <w:r>
-        <w:rPr>
-          <w:rFonts w:ascii="Arial" w:hAnsi="Arial" w:cs="Arial"/>
-          <w:color w:val="231F20"/>
-          <w:vertAlign w:val="superscript"/>
-        </w:rPr>
-        <w:t>+</w:t>
-      </w:r>
-      <w:r>
-        <w:rPr>
-          <w:rFonts w:ascii="Arial" w:hAnsi="Arial" w:cs="Arial"/>
-          <w:color w:val="231F20"/>
-        </w:rPr>
-        <w:t>) nor hydroxide ions (OH</w:t>
-      </w:r>
-      <w:r>
-        <w:rPr>
-          <w:rFonts w:ascii="Arial" w:hAnsi="Arial" w:cs="Arial"/>
-          <w:color w:val="231F20"/>
-          <w:vertAlign w:val="superscript"/>
-        </w:rPr>
-        <w:t>-</w:t>
-      </w:r>
-      <w:r>
-        <w:rPr>
-          <w:rFonts w:ascii="Arial" w:hAnsi="Arial" w:cs="Arial"/>
-          <w:color w:val="231F20"/>
-        </w:rPr>
-        <w:t>)</w:t>
-      </w:r>
-      <w:bookmarkStart w:id="0" w:name="_GoBack"/>
-      <w:bookmarkEnd w:id="0"/>
-      <w:r>
-        <w:rPr>
-          <w:rFonts w:ascii="Arial" w:hAnsi="Arial" w:cs="Arial"/>
-          <w:color w:val="231F20"/>
-        </w:rPr>
-        <w:t xml:space="preserve"> are present on either side, the hydroxide ions will react with H</w:t>
-      </w:r>
-      <w:r>
-        <w:rPr>
-          <w:rFonts w:ascii="Arial" w:hAnsi="Arial" w:cs="Arial"/>
-          <w:color w:val="231F20"/>
-          <w:vertAlign w:val="superscript"/>
-        </w:rPr>
-        <w:t>+</w:t>
-      </w:r>
-      <w:r>
-        <w:rPr>
-          <w:rFonts w:ascii="Arial" w:hAnsi="Arial" w:cs="Arial"/>
-          <w:color w:val="231F20"/>
-        </w:rPr>
-        <w:t> ions to</w:t>
-      </w:r>
-      <w:r>
-        <w:rPr>
-          <w:rFonts w:ascii="Arial" w:hAnsi="Arial" w:cs="Arial"/>
-          <w:color w:val="231F20"/>
-        </w:rPr>
-        <w:t xml:space="preserve"> form water.</w:t>
-      </w:r>
-    </w:p>
-    <w:p>
-      <w:pPr>
-        <w:pStyle w:val="ListParagraph"/>
-        <w:numPr>
-          <w:ilvl w:val="0"/>
-          <w:numId w:val="12"/>
-        </w:numPr>
-        <w:spacing w:after="240"/>
+        <w:ind w:left="360"/>
         <w:rPr>
           <w:rFonts w:ascii="Arial" w:hAnsi="Arial" w:cs="Arial"/>
           <w:color w:val="231F20"/>
@@ -3114,7 +3510,22 @@
           <w:rFonts w:ascii="Arial" w:hAnsi="Arial" w:cs="Arial"/>
           <w:color w:val="231F20"/>
         </w:rPr>
-        <w:t xml:space="preserve">The equilibrium will shift to the right hand side to replace the hydrogen ions that were removed. </w:t>
+        <w:t xml:space="preserve">The equilibrium will </w:t>
+      </w:r>
+      <w:r>
+        <w:rPr>
+          <w:rFonts w:ascii="Arial" w:hAnsi="Arial" w:cs="Arial"/>
+          <w:color w:val="231F20"/>
+          <w:u w:val="single"/>
+        </w:rPr>
+        <w:t>shift to the right hand side to replace the hydrogen ions</w:t>
+      </w:r>
+      <w:r>
+        <w:rPr>
+          <w:rFonts w:ascii="Arial" w:hAnsi="Arial" w:cs="Arial"/>
+          <w:color w:val="231F20"/>
+        </w:rPr>
+        <w:t xml:space="preserve"> that were removed. </w:t>
       </w:r>
       <w:r>
         <w:rPr>
@@ -3139,6 +3550,17 @@
         </w:rPr>
         <w:t>.</w:t>
       </w:r>
+    </w:p>
+    <w:p>
+      <w:pPr>
+        <w:pStyle w:val="ListParagraph"/>
+        <w:spacing w:after="240"/>
+        <w:ind w:left="360"/>
+        <w:rPr>
+          <w:rFonts w:ascii="Arial" w:hAnsi="Arial" w:cs="Arial"/>
+          <w:color w:val="231F20"/>
+        </w:rPr>
+      </w:pPr>
     </w:p>
     <w:p>
       <w:pPr>
@@ -3227,6 +3649,77 @@
         </w:rPr>
         <w:t>.</w:t>
       </w:r>
+    </w:p>
+    <w:p>
+      <w:pPr>
+        <w:spacing w:after="240"/>
+        <w:rPr>
+          <w:rFonts w:ascii="Arial" w:hAnsi="Arial" w:cs="Arial"/>
+          <w:color w:val="231F20"/>
+          <w:sz w:val="28"/>
+          <w:u w:val="single"/>
+        </w:rPr>
+      </w:pPr>
+      <w:r>
+        <w:rPr>
+          <w:rFonts w:ascii="Arial" w:hAnsi="Arial" w:cs="Arial"/>
+          <w:color w:val="231F20"/>
+          <w:sz w:val="28"/>
+          <w:u w:val="single"/>
+        </w:rPr>
+        <w:t>Conclusion</w:t>
+      </w:r>
+    </w:p>
+    <w:p>
+      <w:pPr>
+        <w:pStyle w:val="NormalWeb"/>
+        <w:numPr>
+          <w:ilvl w:val="0"/>
+          <w:numId w:val="15"/>
+        </w:numPr>
+        <w:spacing w:before="0" w:beforeAutospacing="0" w:after="240" w:afterAutospacing="0"/>
+        <w:rPr>
+          <w:rFonts w:ascii="Arial" w:hAnsi="Arial" w:cs="Arial"/>
+          <w:color w:val="231F20"/>
+        </w:rPr>
+      </w:pPr>
+      <w:r>
+        <w:rPr>
+          <w:rFonts w:ascii="Arial" w:hAnsi="Arial" w:cs="Arial"/>
+          <w:color w:val="231F20"/>
+        </w:rPr>
+        <w:t xml:space="preserve">If the concentration of a reactant (on the left) is increased, the equilibrium position moves in the direction away from this reactant, and so more of the products are produced (on the right). </w:t>
+      </w:r>
+    </w:p>
+    <w:p>
+      <w:pPr>
+        <w:pStyle w:val="NormalWeb"/>
+        <w:numPr>
+          <w:ilvl w:val="0"/>
+          <w:numId w:val="15"/>
+        </w:numPr>
+        <w:spacing w:before="0" w:beforeAutospacing="0" w:after="240" w:afterAutospacing="0"/>
+        <w:rPr>
+          <w:rFonts w:ascii="Arial" w:hAnsi="Arial" w:cs="Arial"/>
+          <w:color w:val="231F20"/>
+        </w:rPr>
+      </w:pPr>
+      <w:r>
+        <w:rPr>
+          <w:rFonts w:ascii="Arial" w:hAnsi="Arial" w:cs="Arial"/>
+          <w:color w:val="231F20"/>
+        </w:rPr>
+        <w:t>If one of the products is removed from a reaction (on the right), then the position of equilibrium moves to the right to make more of that product.</w:t>
+      </w:r>
+    </w:p>
+    <w:p>
+      <w:pPr>
+        <w:spacing w:after="240"/>
+        <w:rPr>
+          <w:rFonts w:ascii="Arial" w:hAnsi="Arial" w:cs="Arial"/>
+          <w:color w:val="231F20"/>
+        </w:rPr>
+      </w:pPr>
     </w:p>
     <w:sectPr>
       <w:footerReference w:type="default" r:id="rId23"/>
@@ -3300,21 +3793,12 @@
               <w:pStyle w:val="Footer"/>
               <w:jc w:val="right"/>
             </w:pPr>
-            <w:proofErr w:type="spellStart"/>
             <w:r>
               <w:rPr>
                 <w:rFonts w:ascii="Arial" w:hAnsi="Arial" w:cs="Arial"/>
                 <w:i/>
               </w:rPr>
-              <w:t>Miritini</w:t>
-            </w:r>
-            <w:proofErr w:type="spellEnd"/>
-            <w:r>
-              <w:rPr>
-                <w:rFonts w:ascii="Arial" w:hAnsi="Arial" w:cs="Arial"/>
-                <w:i/>
-              </w:rPr>
-              <w:t xml:space="preserve"> secondary school- Science department</w:t>
+              <w:t>Miritini secondary school- Science department</w:t>
             </w:r>
             <w:r>
               <w:tab/>
@@ -3354,7 +3838,7 @@
                 <w:bCs/>
                 <w:noProof/>
               </w:rPr>
-              <w:t>5</w:t>
+              <w:t>6</w:t>
             </w:r>
             <w:r>
               <w:rPr>
@@ -3399,7 +3883,7 @@
                 <w:bCs/>
                 <w:noProof/>
               </w:rPr>
-              <w:t>5</w:t>
+              <w:t>6</w:t>
             </w:r>
             <w:r>
               <w:rPr>
@@ -4323,6 +4807,95 @@
     </w:lvl>
   </w:abstractNum>
   <w:abstractNum w:abstractNumId="7" w15:restartNumberingAfterBreak="0">
+    <w:nsid w:val="44F22D2B"/>
+    <w:multiLevelType w:val="hybridMultilevel"/>
+    <w:tmpl w:val="A260A53C"/>
+    <w:lvl w:ilvl="0" w:tplc="8CD68966">
+      <w:start w:val="1"/>
+      <w:numFmt w:val="lowerRoman"/>
+      <w:lvlText w:val="(%1)"/>
+      <w:lvlJc w:val="left"/>
+      <w:pPr>
+        <w:ind w:left="1080" w:hanging="720"/>
+      </w:pPr>
+      <w:rPr>
+        <w:rFonts w:hint="default"/>
+      </w:rPr>
+    </w:lvl>
+    <w:lvl w:ilvl="1" w:tplc="04090019" w:tentative="1">
+      <w:start w:val="1"/>
+      <w:numFmt w:val="lowerLetter"/>
+      <w:lvlText w:val="%2."/>
+      <w:lvlJc w:val="left"/>
+      <w:pPr>
+        <w:ind w:left="1440" w:hanging="360"/>
+      </w:pPr>
+    </w:lvl>
+    <w:lvl w:ilvl="2" w:tplc="0409001B" w:tentative="1">
+      <w:start w:val="1"/>
+      <w:numFmt w:val="lowerRoman"/>
+      <w:lvlText w:val="%3."/>
+      <w:lvlJc w:val="right"/>
+      <w:pPr>
+        <w:ind w:left="2160" w:hanging="180"/>
+      </w:pPr>
+    </w:lvl>
+    <w:lvl w:ilvl="3" w:tplc="0409000F" w:tentative="1">
+      <w:start w:val="1"/>
+      <w:numFmt w:val="decimal"/>
+      <w:lvlText w:val="%4."/>
+      <w:lvlJc w:val="left"/>
+      <w:pPr>
+        <w:ind w:left="2880" w:hanging="360"/>
+      </w:pPr>
+    </w:lvl>
+    <w:lvl w:ilvl="4" w:tplc="04090019" w:tentative="1">
+      <w:start w:val="1"/>
+      <w:numFmt w:val="lowerLetter"/>
+      <w:lvlText w:val="%5."/>
+      <w:lvlJc w:val="left"/>
+      <w:pPr>
+        <w:ind w:left="3600" w:hanging="360"/>
+      </w:pPr>
+    </w:lvl>
+    <w:lvl w:ilvl="5" w:tplc="0409001B" w:tentative="1">
+      <w:start w:val="1"/>
+      <w:numFmt w:val="lowerRoman"/>
+      <w:lvlText w:val="%6."/>
+      <w:lvlJc w:val="right"/>
+      <w:pPr>
+        <w:ind w:left="4320" w:hanging="180"/>
+      </w:pPr>
+    </w:lvl>
+    <w:lvl w:ilvl="6" w:tplc="0409000F" w:tentative="1">
+      <w:start w:val="1"/>
+      <w:numFmt w:val="decimal"/>
+      <w:lvlText w:val="%7."/>
+      <w:lvlJc w:val="left"/>
+      <w:pPr>
+        <w:ind w:left="5040" w:hanging="360"/>
+      </w:pPr>
+    </w:lvl>
+    <w:lvl w:ilvl="7" w:tplc="04090019" w:tentative="1">
+      <w:start w:val="1"/>
+      <w:numFmt w:val="lowerLetter"/>
+      <w:lvlText w:val="%8."/>
+      <w:lvlJc w:val="left"/>
+      <w:pPr>
+        <w:ind w:left="5760" w:hanging="360"/>
+      </w:pPr>
+    </w:lvl>
+    <w:lvl w:ilvl="8" w:tplc="0409001B" w:tentative="1">
+      <w:start w:val="1"/>
+      <w:numFmt w:val="lowerRoman"/>
+      <w:lvlText w:val="%9."/>
+      <w:lvlJc w:val="right"/>
+      <w:pPr>
+        <w:ind w:left="6480" w:hanging="180"/>
+      </w:pPr>
+    </w:lvl>
+  </w:abstractNum>
+  <w:abstractNum w:abstractNumId="8" w15:restartNumberingAfterBreak="0">
     <w:nsid w:val="467F35FB"/>
     <w:multiLevelType w:val="hybridMultilevel"/>
     <w:tmpl w:val="4CAE239A"/>
@@ -4435,7 +5008,7 @@
       </w:rPr>
     </w:lvl>
   </w:abstractNum>
-  <w:abstractNum w:abstractNumId="8" w15:restartNumberingAfterBreak="0">
+  <w:abstractNum w:abstractNumId="9" w15:restartNumberingAfterBreak="0">
     <w:nsid w:val="48647848"/>
     <w:multiLevelType w:val="hybridMultilevel"/>
     <w:tmpl w:val="8DAA46F4"/>
@@ -4574,11 +5147,264 @@
       </w:rPr>
     </w:lvl>
   </w:abstractNum>
-  <w:abstractNum w:abstractNumId="9" w15:restartNumberingAfterBreak="0">
+  <w:abstractNum w:abstractNumId="10" w15:restartNumberingAfterBreak="0">
+    <w:nsid w:val="56C21129"/>
+    <w:multiLevelType w:val="hybridMultilevel"/>
+    <w:tmpl w:val="1EB6B4BE"/>
+    <w:lvl w:ilvl="0" w:tplc="DAE89EF6">
+      <w:start w:val="1"/>
+      <w:numFmt w:val="bullet"/>
+      <w:lvlText w:val=""/>
+      <w:lvlJc w:val="left"/>
+      <w:pPr>
+        <w:ind w:left="720" w:hanging="360"/>
+      </w:pPr>
+      <w:rPr>
+        <w:rFonts w:ascii="Wingdings" w:hAnsi="Wingdings" w:hint="default"/>
+      </w:rPr>
+    </w:lvl>
+    <w:lvl w:ilvl="1" w:tplc="04090003" w:tentative="1">
+      <w:start w:val="1"/>
+      <w:numFmt w:val="bullet"/>
+      <w:lvlText w:val="o"/>
+      <w:lvlJc w:val="left"/>
+      <w:pPr>
+        <w:ind w:left="1440" w:hanging="360"/>
+      </w:pPr>
+      <w:rPr>
+        <w:rFonts w:ascii="Courier New" w:hAnsi="Courier New" w:cs="Courier New" w:hint="default"/>
+      </w:rPr>
+    </w:lvl>
+    <w:lvl w:ilvl="2" w:tplc="04090005" w:tentative="1">
+      <w:start w:val="1"/>
+      <w:numFmt w:val="bullet"/>
+      <w:lvlText w:val=""/>
+      <w:lvlJc w:val="left"/>
+      <w:pPr>
+        <w:ind w:left="2160" w:hanging="360"/>
+      </w:pPr>
+      <w:rPr>
+        <w:rFonts w:ascii="Wingdings" w:hAnsi="Wingdings" w:hint="default"/>
+      </w:rPr>
+    </w:lvl>
+    <w:lvl w:ilvl="3" w:tplc="04090001" w:tentative="1">
+      <w:start w:val="1"/>
+      <w:numFmt w:val="bullet"/>
+      <w:lvlText w:val=""/>
+      <w:lvlJc w:val="left"/>
+      <w:pPr>
+        <w:ind w:left="2880" w:hanging="360"/>
+      </w:pPr>
+      <w:rPr>
+        <w:rFonts w:ascii="Symbol" w:hAnsi="Symbol" w:hint="default"/>
+      </w:rPr>
+    </w:lvl>
+    <w:lvl w:ilvl="4" w:tplc="04090003" w:tentative="1">
+      <w:start w:val="1"/>
+      <w:numFmt w:val="bullet"/>
+      <w:lvlText w:val="o"/>
+      <w:lvlJc w:val="left"/>
+      <w:pPr>
+        <w:ind w:left="3600" w:hanging="360"/>
+      </w:pPr>
+      <w:rPr>
+        <w:rFonts w:ascii="Courier New" w:hAnsi="Courier New" w:cs="Courier New" w:hint="default"/>
+      </w:rPr>
+    </w:lvl>
+    <w:lvl w:ilvl="5" w:tplc="04090005" w:tentative="1">
+      <w:start w:val="1"/>
+      <w:numFmt w:val="bullet"/>
+      <w:lvlText w:val=""/>
+      <w:lvlJc w:val="left"/>
+      <w:pPr>
+        <w:ind w:left="4320" w:hanging="360"/>
+      </w:pPr>
+      <w:rPr>
+        <w:rFonts w:ascii="Wingdings" w:hAnsi="Wingdings" w:hint="default"/>
+      </w:rPr>
+    </w:lvl>
+    <w:lvl w:ilvl="6" w:tplc="04090001" w:tentative="1">
+      <w:start w:val="1"/>
+      <w:numFmt w:val="bullet"/>
+      <w:lvlText w:val=""/>
+      <w:lvlJc w:val="left"/>
+      <w:pPr>
+        <w:ind w:left="5040" w:hanging="360"/>
+      </w:pPr>
+      <w:rPr>
+        <w:rFonts w:ascii="Symbol" w:hAnsi="Symbol" w:hint="default"/>
+      </w:rPr>
+    </w:lvl>
+    <w:lvl w:ilvl="7" w:tplc="04090003" w:tentative="1">
+      <w:start w:val="1"/>
+      <w:numFmt w:val="bullet"/>
+      <w:lvlText w:val="o"/>
+      <w:lvlJc w:val="left"/>
+      <w:pPr>
+        <w:ind w:left="5760" w:hanging="360"/>
+      </w:pPr>
+      <w:rPr>
+        <w:rFonts w:ascii="Courier New" w:hAnsi="Courier New" w:cs="Courier New" w:hint="default"/>
+      </w:rPr>
+    </w:lvl>
+    <w:lvl w:ilvl="8" w:tplc="04090005" w:tentative="1">
+      <w:start w:val="1"/>
+      <w:numFmt w:val="bullet"/>
+      <w:lvlText w:val=""/>
+      <w:lvlJc w:val="left"/>
+      <w:pPr>
+        <w:ind w:left="6480" w:hanging="360"/>
+      </w:pPr>
+      <w:rPr>
+        <w:rFonts w:ascii="Wingdings" w:hAnsi="Wingdings" w:hint="default"/>
+      </w:rPr>
+    </w:lvl>
+  </w:abstractNum>
+  <w:abstractNum w:abstractNumId="11" w15:restartNumberingAfterBreak="0">
     <w:nsid w:val="58243802"/>
     <w:multiLevelType w:val="hybridMultilevel"/>
-    <w:tmpl w:val="DECA82D6"/>
-    <w:lvl w:ilvl="0" w:tplc="DB341458">
+    <w:tmpl w:val="C2B66420"/>
+    <w:lvl w:ilvl="0" w:tplc="DAE89EF6">
+      <w:start w:val="1"/>
+      <w:numFmt w:val="bullet"/>
+      <w:lvlText w:val=""/>
+      <w:lvlJc w:val="left"/>
+      <w:pPr>
+        <w:tabs>
+          <w:tab w:val="num" w:pos="810"/>
+        </w:tabs>
+        <w:ind w:left="810" w:hanging="360"/>
+      </w:pPr>
+      <w:rPr>
+        <w:rFonts w:ascii="Wingdings" w:hAnsi="Wingdings" w:hint="default"/>
+      </w:rPr>
+    </w:lvl>
+    <w:lvl w:ilvl="1" w:tplc="F306EA4C" w:tentative="1">
+      <w:start w:val="1"/>
+      <w:numFmt w:val="bullet"/>
+      <w:lvlText w:val=""/>
+      <w:lvlJc w:val="left"/>
+      <w:pPr>
+        <w:tabs>
+          <w:tab w:val="num" w:pos="1530"/>
+        </w:tabs>
+        <w:ind w:left="1530" w:hanging="360"/>
+      </w:pPr>
+      <w:rPr>
+        <w:rFonts w:ascii="Wingdings" w:hAnsi="Wingdings" w:hint="default"/>
+      </w:rPr>
+    </w:lvl>
+    <w:lvl w:ilvl="2" w:tplc="FA2AC38E" w:tentative="1">
+      <w:start w:val="1"/>
+      <w:numFmt w:val="bullet"/>
+      <w:lvlText w:val=""/>
+      <w:lvlJc w:val="left"/>
+      <w:pPr>
+        <w:tabs>
+          <w:tab w:val="num" w:pos="2250"/>
+        </w:tabs>
+        <w:ind w:left="2250" w:hanging="360"/>
+      </w:pPr>
+      <w:rPr>
+        <w:rFonts w:ascii="Wingdings" w:hAnsi="Wingdings" w:hint="default"/>
+      </w:rPr>
+    </w:lvl>
+    <w:lvl w:ilvl="3" w:tplc="B8DC6CE4" w:tentative="1">
+      <w:start w:val="1"/>
+      <w:numFmt w:val="bullet"/>
+      <w:lvlText w:val=""/>
+      <w:lvlJc w:val="left"/>
+      <w:pPr>
+        <w:tabs>
+          <w:tab w:val="num" w:pos="2970"/>
+        </w:tabs>
+        <w:ind w:left="2970" w:hanging="360"/>
+      </w:pPr>
+      <w:rPr>
+        <w:rFonts w:ascii="Wingdings" w:hAnsi="Wingdings" w:hint="default"/>
+      </w:rPr>
+    </w:lvl>
+    <w:lvl w:ilvl="4" w:tplc="F04C4AC0" w:tentative="1">
+      <w:start w:val="1"/>
+      <w:numFmt w:val="bullet"/>
+      <w:lvlText w:val=""/>
+      <w:lvlJc w:val="left"/>
+      <w:pPr>
+        <w:tabs>
+          <w:tab w:val="num" w:pos="3690"/>
+        </w:tabs>
+        <w:ind w:left="3690" w:hanging="360"/>
+      </w:pPr>
+      <w:rPr>
+        <w:rFonts w:ascii="Wingdings" w:hAnsi="Wingdings" w:hint="default"/>
+      </w:rPr>
+    </w:lvl>
+    <w:lvl w:ilvl="5" w:tplc="2022269E" w:tentative="1">
+      <w:start w:val="1"/>
+      <w:numFmt w:val="bullet"/>
+      <w:lvlText w:val=""/>
+      <w:lvlJc w:val="left"/>
+      <w:pPr>
+        <w:tabs>
+          <w:tab w:val="num" w:pos="4410"/>
+        </w:tabs>
+        <w:ind w:left="4410" w:hanging="360"/>
+      </w:pPr>
+      <w:rPr>
+        <w:rFonts w:ascii="Wingdings" w:hAnsi="Wingdings" w:hint="default"/>
+      </w:rPr>
+    </w:lvl>
+    <w:lvl w:ilvl="6" w:tplc="FE9AF58A" w:tentative="1">
+      <w:start w:val="1"/>
+      <w:numFmt w:val="bullet"/>
+      <w:lvlText w:val=""/>
+      <w:lvlJc w:val="left"/>
+      <w:pPr>
+        <w:tabs>
+          <w:tab w:val="num" w:pos="5130"/>
+        </w:tabs>
+        <w:ind w:left="5130" w:hanging="360"/>
+      </w:pPr>
+      <w:rPr>
+        <w:rFonts w:ascii="Wingdings" w:hAnsi="Wingdings" w:hint="default"/>
+      </w:rPr>
+    </w:lvl>
+    <w:lvl w:ilvl="7" w:tplc="43BE2928" w:tentative="1">
+      <w:start w:val="1"/>
+      <w:numFmt w:val="bullet"/>
+      <w:lvlText w:val=""/>
+      <w:lvlJc w:val="left"/>
+      <w:pPr>
+        <w:tabs>
+          <w:tab w:val="num" w:pos="5850"/>
+        </w:tabs>
+        <w:ind w:left="5850" w:hanging="360"/>
+      </w:pPr>
+      <w:rPr>
+        <w:rFonts w:ascii="Wingdings" w:hAnsi="Wingdings" w:hint="default"/>
+      </w:rPr>
+    </w:lvl>
+    <w:lvl w:ilvl="8" w:tplc="63423E9E" w:tentative="1">
+      <w:start w:val="1"/>
+      <w:numFmt w:val="bullet"/>
+      <w:lvlText w:val=""/>
+      <w:lvlJc w:val="left"/>
+      <w:pPr>
+        <w:tabs>
+          <w:tab w:val="num" w:pos="6570"/>
+        </w:tabs>
+        <w:ind w:left="6570" w:hanging="360"/>
+      </w:pPr>
+      <w:rPr>
+        <w:rFonts w:ascii="Wingdings" w:hAnsi="Wingdings" w:hint="default"/>
+      </w:rPr>
+    </w:lvl>
+  </w:abstractNum>
+  <w:abstractNum w:abstractNumId="12" w15:restartNumberingAfterBreak="0">
+    <w:nsid w:val="6CD73BFE"/>
+    <w:multiLevelType w:val="hybridMultilevel"/>
+    <w:tmpl w:val="946A44E2"/>
+    <w:lvl w:ilvl="0" w:tplc="16309568">
       <w:start w:val="1"/>
       <w:numFmt w:val="bullet"/>
       <w:lvlText w:val=""/>
@@ -4593,7 +5419,7 @@
         <w:rFonts w:ascii="Wingdings" w:hAnsi="Wingdings" w:hint="default"/>
       </w:rPr>
     </w:lvl>
-    <w:lvl w:ilvl="1" w:tplc="F306EA4C" w:tentative="1">
+    <w:lvl w:ilvl="1" w:tplc="58587C88" w:tentative="1">
       <w:start w:val="1"/>
       <w:numFmt w:val="bullet"/>
       <w:lvlText w:val=""/>
@@ -4608,7 +5434,7 @@
         <w:rFonts w:ascii="Wingdings" w:hAnsi="Wingdings" w:hint="default"/>
       </w:rPr>
     </w:lvl>
-    <w:lvl w:ilvl="2" w:tplc="FA2AC38E" w:tentative="1">
+    <w:lvl w:ilvl="2" w:tplc="0BFE7D80" w:tentative="1">
       <w:start w:val="1"/>
       <w:numFmt w:val="bullet"/>
       <w:lvlText w:val=""/>
@@ -4623,7 +5449,7 @@
         <w:rFonts w:ascii="Wingdings" w:hAnsi="Wingdings" w:hint="default"/>
       </w:rPr>
     </w:lvl>
-    <w:lvl w:ilvl="3" w:tplc="B8DC6CE4" w:tentative="1">
+    <w:lvl w:ilvl="3" w:tplc="24F8BEC4" w:tentative="1">
       <w:start w:val="1"/>
       <w:numFmt w:val="bullet"/>
       <w:lvlText w:val=""/>
@@ -4638,7 +5464,7 @@
         <w:rFonts w:ascii="Wingdings" w:hAnsi="Wingdings" w:hint="default"/>
       </w:rPr>
     </w:lvl>
-    <w:lvl w:ilvl="4" w:tplc="F04C4AC0" w:tentative="1">
+    <w:lvl w:ilvl="4" w:tplc="F1F6200E" w:tentative="1">
       <w:start w:val="1"/>
       <w:numFmt w:val="bullet"/>
       <w:lvlText w:val=""/>
@@ -4653,7 +5479,7 @@
         <w:rFonts w:ascii="Wingdings" w:hAnsi="Wingdings" w:hint="default"/>
       </w:rPr>
     </w:lvl>
-    <w:lvl w:ilvl="5" w:tplc="2022269E" w:tentative="1">
+    <w:lvl w:ilvl="5" w:tplc="28EE8BCC" w:tentative="1">
       <w:start w:val="1"/>
       <w:numFmt w:val="bullet"/>
       <w:lvlText w:val=""/>
@@ -4668,7 +5494,7 @@
         <w:rFonts w:ascii="Wingdings" w:hAnsi="Wingdings" w:hint="default"/>
       </w:rPr>
     </w:lvl>
-    <w:lvl w:ilvl="6" w:tplc="FE9AF58A" w:tentative="1">
+    <w:lvl w:ilvl="6" w:tplc="B96CE1A8" w:tentative="1">
       <w:start w:val="1"/>
       <w:numFmt w:val="bullet"/>
       <w:lvlText w:val=""/>
@@ -4683,7 +5509,7 @@
         <w:rFonts w:ascii="Wingdings" w:hAnsi="Wingdings" w:hint="default"/>
       </w:rPr>
     </w:lvl>
-    <w:lvl w:ilvl="7" w:tplc="43BE2928" w:tentative="1">
+    <w:lvl w:ilvl="7" w:tplc="67B2AEF0" w:tentative="1">
       <w:start w:val="1"/>
       <w:numFmt w:val="bullet"/>
       <w:lvlText w:val=""/>
@@ -4698,7 +5524,7 @@
         <w:rFonts w:ascii="Wingdings" w:hAnsi="Wingdings" w:hint="default"/>
       </w:rPr>
     </w:lvl>
-    <w:lvl w:ilvl="8" w:tplc="63423E9E" w:tentative="1">
+    <w:lvl w:ilvl="8" w:tplc="C7CA0D3C" w:tentative="1">
       <w:start w:val="1"/>
       <w:numFmt w:val="bullet"/>
       <w:lvlText w:val=""/>
@@ -4714,147 +5540,96 @@
       </w:rPr>
     </w:lvl>
   </w:abstractNum>
-  <w:abstractNum w:abstractNumId="10" w15:restartNumberingAfterBreak="0">
-    <w:nsid w:val="6CD73BFE"/>
+  <w:abstractNum w:abstractNumId="13" w15:restartNumberingAfterBreak="0">
+    <w:nsid w:val="6E53397E"/>
     <w:multiLevelType w:val="hybridMultilevel"/>
-    <w:tmpl w:val="946A44E2"/>
-    <w:lvl w:ilvl="0" w:tplc="16309568">
-      <w:start w:val="1"/>
-      <w:numFmt w:val="bullet"/>
-      <w:lvlText w:val=""/>
-      <w:lvlJc w:val="left"/>
-      <w:pPr>
-        <w:tabs>
-          <w:tab w:val="num" w:pos="720"/>
-        </w:tabs>
-        <w:ind w:left="720" w:hanging="360"/>
-      </w:pPr>
-      <w:rPr>
-        <w:rFonts w:ascii="Wingdings" w:hAnsi="Wingdings" w:hint="default"/>
-      </w:rPr>
-    </w:lvl>
-    <w:lvl w:ilvl="1" w:tplc="58587C88" w:tentative="1">
-      <w:start w:val="1"/>
-      <w:numFmt w:val="bullet"/>
-      <w:lvlText w:val=""/>
-      <w:lvlJc w:val="left"/>
-      <w:pPr>
-        <w:tabs>
-          <w:tab w:val="num" w:pos="1440"/>
-        </w:tabs>
+    <w:tmpl w:val="79AAD32C"/>
+    <w:lvl w:ilvl="0" w:tplc="74D6BF46">
+      <w:start w:val="1"/>
+      <w:numFmt w:val="lowerRoman"/>
+      <w:lvlText w:val="(%1)"/>
+      <w:lvlJc w:val="left"/>
+      <w:pPr>
+        <w:ind w:left="1080" w:hanging="720"/>
+      </w:pPr>
+      <w:rPr>
+        <w:rFonts w:hint="default"/>
+      </w:rPr>
+    </w:lvl>
+    <w:lvl w:ilvl="1" w:tplc="04090019" w:tentative="1">
+      <w:start w:val="1"/>
+      <w:numFmt w:val="lowerLetter"/>
+      <w:lvlText w:val="%2."/>
+      <w:lvlJc w:val="left"/>
+      <w:pPr>
         <w:ind w:left="1440" w:hanging="360"/>
       </w:pPr>
-      <w:rPr>
-        <w:rFonts w:ascii="Wingdings" w:hAnsi="Wingdings" w:hint="default"/>
-      </w:rPr>
-    </w:lvl>
-    <w:lvl w:ilvl="2" w:tplc="0BFE7D80" w:tentative="1">
-      <w:start w:val="1"/>
-      <w:numFmt w:val="bullet"/>
-      <w:lvlText w:val=""/>
-      <w:lvlJc w:val="left"/>
-      <w:pPr>
-        <w:tabs>
-          <w:tab w:val="num" w:pos="2160"/>
-        </w:tabs>
-        <w:ind w:left="2160" w:hanging="360"/>
-      </w:pPr>
-      <w:rPr>
-        <w:rFonts w:ascii="Wingdings" w:hAnsi="Wingdings" w:hint="default"/>
-      </w:rPr>
-    </w:lvl>
-    <w:lvl w:ilvl="3" w:tplc="24F8BEC4" w:tentative="1">
-      <w:start w:val="1"/>
-      <w:numFmt w:val="bullet"/>
-      <w:lvlText w:val=""/>
-      <w:lvlJc w:val="left"/>
-      <w:pPr>
-        <w:tabs>
-          <w:tab w:val="num" w:pos="2880"/>
-        </w:tabs>
+    </w:lvl>
+    <w:lvl w:ilvl="2" w:tplc="0409001B" w:tentative="1">
+      <w:start w:val="1"/>
+      <w:numFmt w:val="lowerRoman"/>
+      <w:lvlText w:val="%3."/>
+      <w:lvlJc w:val="right"/>
+      <w:pPr>
+        <w:ind w:left="2160" w:hanging="180"/>
+      </w:pPr>
+    </w:lvl>
+    <w:lvl w:ilvl="3" w:tplc="0409000F" w:tentative="1">
+      <w:start w:val="1"/>
+      <w:numFmt w:val="decimal"/>
+      <w:lvlText w:val="%4."/>
+      <w:lvlJc w:val="left"/>
+      <w:pPr>
         <w:ind w:left="2880" w:hanging="360"/>
       </w:pPr>
-      <w:rPr>
-        <w:rFonts w:ascii="Wingdings" w:hAnsi="Wingdings" w:hint="default"/>
-      </w:rPr>
-    </w:lvl>
-    <w:lvl w:ilvl="4" w:tplc="F1F6200E" w:tentative="1">
-      <w:start w:val="1"/>
-      <w:numFmt w:val="bullet"/>
-      <w:lvlText w:val=""/>
-      <w:lvlJc w:val="left"/>
-      <w:pPr>
-        <w:tabs>
-          <w:tab w:val="num" w:pos="3600"/>
-        </w:tabs>
+    </w:lvl>
+    <w:lvl w:ilvl="4" w:tplc="04090019" w:tentative="1">
+      <w:start w:val="1"/>
+      <w:numFmt w:val="lowerLetter"/>
+      <w:lvlText w:val="%5."/>
+      <w:lvlJc w:val="left"/>
+      <w:pPr>
         <w:ind w:left="3600" w:hanging="360"/>
       </w:pPr>
-      <w:rPr>
-        <w:rFonts w:ascii="Wingdings" w:hAnsi="Wingdings" w:hint="default"/>
-      </w:rPr>
-    </w:lvl>
-    <w:lvl w:ilvl="5" w:tplc="28EE8BCC" w:tentative="1">
-      <w:start w:val="1"/>
-      <w:numFmt w:val="bullet"/>
-      <w:lvlText w:val=""/>
-      <w:lvlJc w:val="left"/>
-      <w:pPr>
-        <w:tabs>
-          <w:tab w:val="num" w:pos="4320"/>
-        </w:tabs>
-        <w:ind w:left="4320" w:hanging="360"/>
-      </w:pPr>
-      <w:rPr>
-        <w:rFonts w:ascii="Wingdings" w:hAnsi="Wingdings" w:hint="default"/>
-      </w:rPr>
-    </w:lvl>
-    <w:lvl w:ilvl="6" w:tplc="B96CE1A8" w:tentative="1">
-      <w:start w:val="1"/>
-      <w:numFmt w:val="bullet"/>
-      <w:lvlText w:val=""/>
-      <w:lvlJc w:val="left"/>
-      <w:pPr>
-        <w:tabs>
-          <w:tab w:val="num" w:pos="5040"/>
-        </w:tabs>
+    </w:lvl>
+    <w:lvl w:ilvl="5" w:tplc="0409001B" w:tentative="1">
+      <w:start w:val="1"/>
+      <w:numFmt w:val="lowerRoman"/>
+      <w:lvlText w:val="%6."/>
+      <w:lvlJc w:val="right"/>
+      <w:pPr>
+        <w:ind w:left="4320" w:hanging="180"/>
+      </w:pPr>
+    </w:lvl>
+    <w:lvl w:ilvl="6" w:tplc="0409000F" w:tentative="1">
+      <w:start w:val="1"/>
+      <w:numFmt w:val="decimal"/>
+      <w:lvlText w:val="%7."/>
+      <w:lvlJc w:val="left"/>
+      <w:pPr>
         <w:ind w:left="5040" w:hanging="360"/>
       </w:pPr>
-      <w:rPr>
-        <w:rFonts w:ascii="Wingdings" w:hAnsi="Wingdings" w:hint="default"/>
-      </w:rPr>
-    </w:lvl>
-    <w:lvl w:ilvl="7" w:tplc="67B2AEF0" w:tentative="1">
-      <w:start w:val="1"/>
-      <w:numFmt w:val="bullet"/>
-      <w:lvlText w:val=""/>
-      <w:lvlJc w:val="left"/>
-      <w:pPr>
-        <w:tabs>
-          <w:tab w:val="num" w:pos="5760"/>
-        </w:tabs>
+    </w:lvl>
+    <w:lvl w:ilvl="7" w:tplc="04090019" w:tentative="1">
+      <w:start w:val="1"/>
+      <w:numFmt w:val="lowerLetter"/>
+      <w:lvlText w:val="%8."/>
+      <w:lvlJc w:val="left"/>
+      <w:pPr>
         <w:ind w:left="5760" w:hanging="360"/>
       </w:pPr>
-      <w:rPr>
-        <w:rFonts w:ascii="Wingdings" w:hAnsi="Wingdings" w:hint="default"/>
-      </w:rPr>
-    </w:lvl>
-    <w:lvl w:ilvl="8" w:tplc="C7CA0D3C" w:tentative="1">
-      <w:start w:val="1"/>
-      <w:numFmt w:val="bullet"/>
-      <w:lvlText w:val=""/>
-      <w:lvlJc w:val="left"/>
-      <w:pPr>
-        <w:tabs>
-          <w:tab w:val="num" w:pos="6480"/>
-        </w:tabs>
-        <w:ind w:left="6480" w:hanging="360"/>
-      </w:pPr>
-      <w:rPr>
-        <w:rFonts w:ascii="Wingdings" w:hAnsi="Wingdings" w:hint="default"/>
-      </w:rPr>
+    </w:lvl>
+    <w:lvl w:ilvl="8" w:tplc="0409001B" w:tentative="1">
+      <w:start w:val="1"/>
+      <w:numFmt w:val="lowerRoman"/>
+      <w:lvlText w:val="%9."/>
+      <w:lvlJc w:val="right"/>
+      <w:pPr>
+        <w:ind w:left="6480" w:hanging="180"/>
+      </w:pPr>
     </w:lvl>
   </w:abstractNum>
-  <w:abstractNum w:abstractNumId="11" w15:restartNumberingAfterBreak="0">
+  <w:abstractNum w:abstractNumId="14" w15:restartNumberingAfterBreak="0">
     <w:nsid w:val="73014AC9"/>
     <w:multiLevelType w:val="hybridMultilevel"/>
     <w:tmpl w:val="7C46F4C4"/>
@@ -4971,37 +5746,46 @@
     <w:abstractNumId w:val="5"/>
   </w:num>
   <w:num w:numId="2">
-    <w:abstractNumId w:val="8"/>
+    <w:abstractNumId w:val="9"/>
   </w:num>
   <w:num w:numId="3">
     <w:abstractNumId w:val="1"/>
   </w:num>
   <w:num w:numId="4">
-    <w:abstractNumId w:val="10"/>
+    <w:abstractNumId w:val="12"/>
   </w:num>
   <w:num w:numId="5">
     <w:abstractNumId w:val="6"/>
   </w:num>
   <w:num w:numId="6">
-    <w:abstractNumId w:val="9"/>
+    <w:abstractNumId w:val="11"/>
   </w:num>
   <w:num w:numId="7">
     <w:abstractNumId w:val="2"/>
   </w:num>
   <w:num w:numId="8">
-    <w:abstractNumId w:val="7"/>
+    <w:abstractNumId w:val="8"/>
   </w:num>
   <w:num w:numId="9">
     <w:abstractNumId w:val="0"/>
   </w:num>
   <w:num w:numId="10">
-    <w:abstractNumId w:val="11"/>
+    <w:abstractNumId w:val="14"/>
   </w:num>
   <w:num w:numId="11">
     <w:abstractNumId w:val="3"/>
   </w:num>
   <w:num w:numId="12">
     <w:abstractNumId w:val="4"/>
+  </w:num>
+  <w:num w:numId="13">
+    <w:abstractNumId w:val="7"/>
+  </w:num>
+  <w:num w:numId="14">
+    <w:abstractNumId w:val="13"/>
+  </w:num>
+  <w:num w:numId="15">
+    <w:abstractNumId w:val="10"/>
   </w:num>
 </w:numbering>
 </file>
@@ -5495,7 +6279,6 @@
     <w:name w:val="Normal (Web)"/>
     <w:basedOn w:val="Normal"/>
     <w:uiPriority w:val="99"/>
-    <w:semiHidden/>
     <w:unhideWhenUsed/>
     <w:rsid w:val="00DC6FCA"/>
     <w:pPr>

</xml_diff>